<commit_message>
complete rad, modify sdd and vpp file
</commit_message>
<xml_diff>
--- a/Documents/TestPlan.docx
+++ b/Documents/TestPlan.docx
@@ -178,7 +178,6 @@
           <w:lang w:bidi="fa-IR"/>
         </w:rPr>
       </w:pPr>
-      <w:proofErr w:type="spellStart"/>
       <w:r>
         <w:rPr>
           <w:b/>
@@ -189,7 +188,6 @@
         </w:rPr>
         <w:t>ExProLife</w:t>
       </w:r>
-      <w:proofErr w:type="spellEnd"/>
     </w:p>
     <w:p>
       <w:pPr>
@@ -526,6 +524,8 @@
         </w:rPr>
         <w:t>کاوه احمدی</w:t>
       </w:r>
+      <w:bookmarkStart w:id="0" w:name="_GoBack"/>
+      <w:bookmarkEnd w:id="0"/>
     </w:p>
     <w:p>
       <w:pPr>
@@ -600,7 +600,7 @@
             <w:pStyle w:val="TOC1"/>
             <w:widowControl w:val="0"/>
             <w:tabs>
-              <w:tab w:val="left" w:pos="1440"/>
+              <w:tab w:val="left" w:pos="960"/>
               <w:tab w:val="right" w:leader="dot" w:pos="9017"/>
             </w:tabs>
             <w:bidi/>
@@ -620,8 +620,6 @@
           <w:r>
             <w:rPr>
               <w:rFonts w:ascii="Times New Roman" w:hAnsi="Times New Roman" w:cs="B Nazanin"/>
-              <w:b w:val="0"/>
-              <w:bCs w:val="0"/>
               <w:caps w:val="0"/>
             </w:rPr>
             <w:fldChar w:fldCharType="begin"/>
@@ -629,22 +627,18 @@
           <w:r>
             <w:rPr>
               <w:rFonts w:ascii="Times New Roman" w:hAnsi="Times New Roman" w:cs="B Nazanin"/>
-              <w:b w:val="0"/>
-              <w:bCs w:val="0"/>
               <w:caps w:val="0"/>
             </w:rPr>
-            <w:instrText xml:space="preserve"> TOC \o "1-4" \h \z \u </w:instrText>
+            <w:instrText xml:space="preserve"> TOC \o "1-3" \h \z \u </w:instrText>
           </w:r>
           <w:r>
             <w:rPr>
               <w:rFonts w:ascii="Times New Roman" w:hAnsi="Times New Roman" w:cs="B Nazanin"/>
-              <w:b w:val="0"/>
-              <w:bCs w:val="0"/>
               <w:caps w:val="0"/>
             </w:rPr>
             <w:fldChar w:fldCharType="separate"/>
           </w:r>
-          <w:hyperlink w:anchor="_Toc375849346" w:history="1">
+          <w:hyperlink w:anchor="_Toc376193542" w:history="1">
             <w:r>
               <w:rPr>
                 <w:rStyle w:val="Hyperlink"/>
@@ -677,29 +671,16 @@
                 <w:rtl/>
                 <w:lang w:bidi="fa-IR"/>
               </w:rPr>
-              <w:t>طرح</w:t>
-            </w:r>
-            <w:r>
-              <w:rPr>
-                <w:rStyle w:val="Hyperlink"/>
+              <w:t>مقدمه</w:t>
+            </w:r>
+            <w:r>
+              <w:rPr>
                 <w:rFonts w:ascii="Times New Roman" w:hAnsi="Times New Roman" w:cs="B Nazanin"/>
                 <w:caps w:val="0"/>
                 <w:noProof/>
-                <w:rtl/>
-                <w:lang w:bidi="fa-IR"/>
-              </w:rPr>
-              <w:t xml:space="preserve"> </w:t>
-            </w:r>
-            <w:r>
-              <w:rPr>
-                <w:rStyle w:val="Hyperlink"/>
-                <w:rFonts w:ascii="Times New Roman" w:hAnsi="Times New Roman" w:cs="B Nazanin" w:hint="eastAsia"/>
-                <w:caps w:val="0"/>
-                <w:noProof/>
-                <w:rtl/>
-                <w:lang w:bidi="fa-IR"/>
-              </w:rPr>
-              <w:t>آزمون</w:t>
+                <w:webHidden/>
+              </w:rPr>
+              <w:tab/>
             </w:r>
             <w:r>
               <w:rPr>
@@ -708,7 +689,7 @@
                 <w:noProof/>
                 <w:webHidden/>
               </w:rPr>
-              <w:tab/>
+              <w:fldChar w:fldCharType="begin"/>
             </w:r>
             <w:r>
               <w:rPr>
@@ -717,16 +698,7 @@
                 <w:noProof/>
                 <w:webHidden/>
               </w:rPr>
-              <w:fldChar w:fldCharType="begin"/>
-            </w:r>
-            <w:r>
-              <w:rPr>
-                <w:rFonts w:ascii="Times New Roman" w:hAnsi="Times New Roman" w:cs="B Nazanin"/>
-                <w:caps w:val="0"/>
-                <w:noProof/>
-                <w:webHidden/>
-              </w:rPr>
-              <w:instrText xml:space="preserve"> PAGEREF _Toc375849346 \h </w:instrText>
+              <w:instrText xml:space="preserve"> PAGEREF _Toc376193542 \h </w:instrText>
             </w:r>
             <w:r>
               <w:rPr>
@@ -753,7 +725,7 @@
                 <w:webHidden/>
                 <w:rtl/>
               </w:rPr>
-              <w:t>3</w:t>
+              <w:t>4</w:t>
             </w:r>
             <w:r>
               <w:rPr>
@@ -768,10 +740,10 @@
         </w:p>
         <w:p>
           <w:pPr>
-            <w:pStyle w:val="TOC2"/>
+            <w:pStyle w:val="TOC1"/>
             <w:widowControl w:val="0"/>
             <w:tabs>
-              <w:tab w:val="left" w:pos="720"/>
+              <w:tab w:val="left" w:pos="2328"/>
               <w:tab w:val="right" w:leader="dot" w:pos="9017"/>
             </w:tabs>
             <w:bidi/>
@@ -782,27 +754,30 @@
               <w:rFonts w:ascii="Times New Roman" w:eastAsiaTheme="minorEastAsia" w:hAnsi="Times New Roman" w:cs="B Nazanin"/>
               <w:b w:val="0"/>
               <w:bCs w:val="0"/>
+              <w:caps w:val="0"/>
               <w:noProof/>
               <w:sz w:val="22"/>
               <w:szCs w:val="22"/>
             </w:rPr>
           </w:pPr>
-          <w:hyperlink w:anchor="_Toc375849347" w:history="1">
+          <w:hyperlink w:anchor="_Toc376193543" w:history="1">
             <w:r>
               <w:rPr>
                 <w:rStyle w:val="Hyperlink"/>
                 <w:rFonts w:ascii="Times New Roman" w:hAnsi="Times New Roman" w:cs="B Nazanin"/>
+                <w:caps w:val="0"/>
                 <w:noProof/>
                 <w:rtl/>
                 <w:lang w:bidi="fa-IR"/>
               </w:rPr>
-              <w:t>1.1</w:t>
+              <w:t>2</w:t>
             </w:r>
             <w:r>
               <w:rPr>
                 <w:rFonts w:ascii="Times New Roman" w:eastAsiaTheme="minorEastAsia" w:hAnsi="Times New Roman" w:cs="B Nazanin"/>
                 <w:b w:val="0"/>
                 <w:bCs w:val="0"/>
+                <w:caps w:val="0"/>
                 <w:noProof/>
                 <w:sz w:val="22"/>
                 <w:szCs w:val="22"/>
@@ -813,15 +788,105 @@
               <w:rPr>
                 <w:rStyle w:val="Hyperlink"/>
                 <w:rFonts w:ascii="Times New Roman" w:hAnsi="Times New Roman" w:cs="B Nazanin" w:hint="eastAsia"/>
+                <w:caps w:val="0"/>
                 <w:noProof/>
                 <w:rtl/>
                 <w:lang w:bidi="fa-IR"/>
               </w:rPr>
-              <w:t>مقدمه</w:t>
-            </w:r>
-            <w:r>
-              <w:rPr>
+              <w:t>ارتباط</w:t>
+            </w:r>
+            <w:r>
+              <w:rPr>
+                <w:rStyle w:val="Hyperlink"/>
                 <w:rFonts w:ascii="Times New Roman" w:hAnsi="Times New Roman" w:cs="B Nazanin"/>
+                <w:caps w:val="0"/>
+                <w:noProof/>
+                <w:rtl/>
+                <w:lang w:bidi="fa-IR"/>
+              </w:rPr>
+              <w:t xml:space="preserve"> </w:t>
+            </w:r>
+            <w:r>
+              <w:rPr>
+                <w:rStyle w:val="Hyperlink"/>
+                <w:rFonts w:ascii="Times New Roman" w:hAnsi="Times New Roman" w:cs="B Nazanin" w:hint="eastAsia"/>
+                <w:caps w:val="0"/>
+                <w:noProof/>
+                <w:rtl/>
+                <w:lang w:bidi="fa-IR"/>
+              </w:rPr>
+              <w:t>با</w:t>
+            </w:r>
+            <w:r>
+              <w:rPr>
+                <w:rStyle w:val="Hyperlink"/>
+                <w:rFonts w:ascii="Times New Roman" w:hAnsi="Times New Roman" w:cs="B Nazanin"/>
+                <w:caps w:val="0"/>
+                <w:noProof/>
+                <w:rtl/>
+                <w:lang w:bidi="fa-IR"/>
+              </w:rPr>
+              <w:t xml:space="preserve"> </w:t>
+            </w:r>
+            <w:r>
+              <w:rPr>
+                <w:rStyle w:val="Hyperlink"/>
+                <w:rFonts w:ascii="Times New Roman" w:hAnsi="Times New Roman" w:cs="B Nazanin" w:hint="eastAsia"/>
+                <w:caps w:val="0"/>
+                <w:noProof/>
+                <w:rtl/>
+                <w:lang w:bidi="fa-IR"/>
+              </w:rPr>
+              <w:t>سا</w:t>
+            </w:r>
+            <w:r>
+              <w:rPr>
+                <w:rStyle w:val="Hyperlink"/>
+                <w:rFonts w:ascii="Times New Roman" w:hAnsi="Times New Roman" w:cs="B Nazanin" w:hint="cs"/>
+                <w:caps w:val="0"/>
+                <w:noProof/>
+                <w:rtl/>
+                <w:lang w:bidi="fa-IR"/>
+              </w:rPr>
+              <w:t>ی</w:t>
+            </w:r>
+            <w:r>
+              <w:rPr>
+                <w:rStyle w:val="Hyperlink"/>
+                <w:rFonts w:ascii="Times New Roman" w:hAnsi="Times New Roman" w:cs="B Nazanin" w:hint="eastAsia"/>
+                <w:caps w:val="0"/>
+                <w:noProof/>
+                <w:rtl/>
+                <w:lang w:bidi="fa-IR"/>
+              </w:rPr>
+              <w:t>ر</w:t>
+            </w:r>
+            <w:r>
+              <w:rPr>
+                <w:rStyle w:val="Hyperlink"/>
+                <w:rFonts w:ascii="Times New Roman" w:hAnsi="Times New Roman" w:cs="B Nazanin"/>
+                <w:caps w:val="0"/>
+                <w:noProof/>
+                <w:rtl/>
+                <w:lang w:bidi="fa-IR"/>
+              </w:rPr>
+              <w:t xml:space="preserve"> </w:t>
+            </w:r>
+            <w:r>
+              <w:rPr>
+                <w:rStyle w:val="Hyperlink"/>
+                <w:rFonts w:ascii="Times New Roman" w:hAnsi="Times New Roman" w:cs="B Nazanin" w:hint="eastAsia"/>
+                <w:caps w:val="0"/>
+                <w:noProof/>
+                <w:rtl/>
+                <w:lang w:bidi="fa-IR"/>
+              </w:rPr>
+              <w:t>مستندات</w:t>
+            </w:r>
+            <w:r>
+              <w:rPr>
+                <w:rFonts w:ascii="Times New Roman" w:hAnsi="Times New Roman" w:cs="B Nazanin"/>
+                <w:caps w:val="0"/>
                 <w:noProof/>
                 <w:webHidden/>
               </w:rPr>
@@ -830,6 +895,7 @@
             <w:r>
               <w:rPr>
                 <w:rFonts w:ascii="Times New Roman" w:hAnsi="Times New Roman" w:cs="B Nazanin"/>
+                <w:caps w:val="0"/>
                 <w:noProof/>
                 <w:webHidden/>
               </w:rPr>
@@ -838,14 +904,16 @@
             <w:r>
               <w:rPr>
                 <w:rFonts w:ascii="Times New Roman" w:hAnsi="Times New Roman" w:cs="B Nazanin"/>
+                <w:caps w:val="0"/>
                 <w:noProof/>
                 <w:webHidden/>
               </w:rPr>
-              <w:instrText xml:space="preserve"> PAGEREF _Toc375849347 \h </w:instrText>
+              <w:instrText xml:space="preserve"> PAGEREF _Toc376193543 \h </w:instrText>
             </w:r>
             <w:r>
               <w:rPr>
                 <w:rFonts w:ascii="Times New Roman" w:hAnsi="Times New Roman" w:cs="B Nazanin"/>
+                <w:caps w:val="0"/>
                 <w:noProof/>
                 <w:webHidden/>
               </w:rPr>
@@ -853,6 +921,7 @@
             <w:r>
               <w:rPr>
                 <w:rFonts w:ascii="Times New Roman" w:hAnsi="Times New Roman" w:cs="B Nazanin"/>
+                <w:caps w:val="0"/>
                 <w:noProof/>
                 <w:webHidden/>
               </w:rPr>
@@ -861,15 +930,17 @@
             <w:r>
               <w:rPr>
                 <w:rFonts w:ascii="Times New Roman" w:hAnsi="Times New Roman" w:cs="B Nazanin"/>
+                <w:caps w:val="0"/>
                 <w:noProof/>
                 <w:webHidden/>
                 <w:rtl/>
               </w:rPr>
-              <w:t>3</w:t>
+              <w:t>4</w:t>
             </w:r>
             <w:r>
               <w:rPr>
                 <w:rFonts w:ascii="Times New Roman" w:hAnsi="Times New Roman" w:cs="B Nazanin"/>
+                <w:caps w:val="0"/>
                 <w:noProof/>
                 <w:webHidden/>
               </w:rPr>
@@ -879,10 +950,10 @@
         </w:p>
         <w:p>
           <w:pPr>
-            <w:pStyle w:val="TOC2"/>
+            <w:pStyle w:val="TOC1"/>
             <w:widowControl w:val="0"/>
             <w:tabs>
-              <w:tab w:val="left" w:pos="2027"/>
+              <w:tab w:val="left" w:pos="2358"/>
               <w:tab w:val="right" w:leader="dot" w:pos="9017"/>
             </w:tabs>
             <w:bidi/>
@@ -893,27 +964,30 @@
               <w:rFonts w:ascii="Times New Roman" w:eastAsiaTheme="minorEastAsia" w:hAnsi="Times New Roman" w:cs="B Nazanin"/>
               <w:b w:val="0"/>
               <w:bCs w:val="0"/>
+              <w:caps w:val="0"/>
               <w:noProof/>
               <w:sz w:val="22"/>
               <w:szCs w:val="22"/>
             </w:rPr>
           </w:pPr>
-          <w:hyperlink w:anchor="_Toc375849348" w:history="1">
+          <w:hyperlink w:anchor="_Toc376193544" w:history="1">
             <w:r>
               <w:rPr>
                 <w:rStyle w:val="Hyperlink"/>
                 <w:rFonts w:ascii="Times New Roman" w:hAnsi="Times New Roman" w:cs="B Nazanin"/>
+                <w:caps w:val="0"/>
                 <w:noProof/>
                 <w:rtl/>
                 <w:lang w:bidi="fa-IR"/>
               </w:rPr>
-              <w:t>1.2</w:t>
+              <w:t>3</w:t>
             </w:r>
             <w:r>
               <w:rPr>
                 <w:rFonts w:ascii="Times New Roman" w:eastAsiaTheme="minorEastAsia" w:hAnsi="Times New Roman" w:cs="B Nazanin"/>
                 <w:b w:val="0"/>
                 <w:bCs w:val="0"/>
+                <w:caps w:val="0"/>
                 <w:noProof/>
                 <w:sz w:val="22"/>
                 <w:szCs w:val="22"/>
@@ -924,16 +998,73 @@
               <w:rPr>
                 <w:rStyle w:val="Hyperlink"/>
                 <w:rFonts w:ascii="Times New Roman" w:hAnsi="Times New Roman" w:cs="B Nazanin" w:hint="eastAsia"/>
+                <w:caps w:val="0"/>
                 <w:noProof/>
                 <w:rtl/>
                 <w:lang w:bidi="fa-IR"/>
               </w:rPr>
-              <w:t>ارتباط</w:t>
+              <w:t>و</w:t>
+            </w:r>
+            <w:r>
+              <w:rPr>
+                <w:rStyle w:val="Hyperlink"/>
+                <w:rFonts w:ascii="Times New Roman" w:hAnsi="Times New Roman" w:cs="B Nazanin" w:hint="cs"/>
+                <w:caps w:val="0"/>
+                <w:noProof/>
+                <w:rtl/>
+                <w:lang w:bidi="fa-IR"/>
+              </w:rPr>
+              <w:t>ی</w:t>
+            </w:r>
+            <w:r>
+              <w:rPr>
+                <w:rStyle w:val="Hyperlink"/>
+                <w:rFonts w:ascii="Times New Roman" w:hAnsi="Times New Roman" w:cs="B Nazanin" w:hint="eastAsia"/>
+                <w:caps w:val="0"/>
+                <w:noProof/>
+                <w:rtl/>
+                <w:lang w:bidi="fa-IR"/>
+              </w:rPr>
+              <w:t>ژگ</w:t>
+            </w:r>
+            <w:r>
+              <w:rPr>
+                <w:rStyle w:val="Hyperlink"/>
+                <w:rFonts w:ascii="Times New Roman" w:hAnsi="Times New Roman" w:cs="B Nazanin" w:hint="cs"/>
+                <w:caps w:val="0"/>
+                <w:noProof/>
+                <w:rtl/>
+                <w:lang w:bidi="fa-IR"/>
+              </w:rPr>
+              <w:t>ی‌</w:t>
+            </w:r>
+            <w:r>
+              <w:rPr>
+                <w:rStyle w:val="Hyperlink"/>
+                <w:rFonts w:ascii="Times New Roman" w:hAnsi="Times New Roman" w:cs="B Nazanin" w:hint="eastAsia"/>
+                <w:caps w:val="0"/>
+                <w:noProof/>
+                <w:rtl/>
+                <w:lang w:bidi="fa-IR"/>
+              </w:rPr>
+              <w:t>ها</w:t>
+            </w:r>
+            <w:r>
+              <w:rPr>
+                <w:rStyle w:val="Hyperlink"/>
+                <w:rFonts w:ascii="Times New Roman" w:hAnsi="Times New Roman" w:cs="B Nazanin" w:hint="cs"/>
+                <w:caps w:val="0"/>
+                <w:noProof/>
+                <w:rtl/>
+                <w:lang w:bidi="fa-IR"/>
+              </w:rPr>
+              <w:t>ی</w:t>
             </w:r>
             <w:r>
               <w:rPr>
                 <w:rStyle w:val="Hyperlink"/>
                 <w:rFonts w:ascii="Times New Roman" w:hAnsi="Times New Roman" w:cs="B Nazanin"/>
+                <w:caps w:val="0"/>
                 <w:noProof/>
                 <w:rtl/>
                 <w:lang w:bidi="fa-IR"/>
@@ -944,16 +1075,18 @@
               <w:rPr>
                 <w:rStyle w:val="Hyperlink"/>
                 <w:rFonts w:ascii="Times New Roman" w:hAnsi="Times New Roman" w:cs="B Nazanin" w:hint="eastAsia"/>
+                <w:caps w:val="0"/>
                 <w:noProof/>
                 <w:rtl/>
                 <w:lang w:bidi="fa-IR"/>
               </w:rPr>
-              <w:t>با</w:t>
+              <w:t>مورد</w:t>
             </w:r>
             <w:r>
               <w:rPr>
                 <w:rStyle w:val="Hyperlink"/>
                 <w:rFonts w:ascii="Times New Roman" w:hAnsi="Times New Roman" w:cs="B Nazanin"/>
+                <w:caps w:val="0"/>
                 <w:noProof/>
                 <w:rtl/>
                 <w:lang w:bidi="fa-IR"/>
@@ -964,103 +1097,71 @@
               <w:rPr>
                 <w:rStyle w:val="Hyperlink"/>
                 <w:rFonts w:ascii="Times New Roman" w:hAnsi="Times New Roman" w:cs="B Nazanin" w:hint="eastAsia"/>
+                <w:caps w:val="0"/>
                 <w:noProof/>
                 <w:rtl/>
                 <w:lang w:bidi="fa-IR"/>
               </w:rPr>
-              <w:t>سا</w:t>
-            </w:r>
-            <w:r>
-              <w:rPr>
-                <w:rStyle w:val="Hyperlink"/>
-                <w:rFonts w:ascii="Times New Roman" w:hAnsi="Times New Roman" w:cs="B Nazanin" w:hint="cs"/>
-                <w:noProof/>
-                <w:rtl/>
-                <w:lang w:bidi="fa-IR"/>
-              </w:rPr>
-              <w:t>ی</w:t>
-            </w:r>
-            <w:r>
-              <w:rPr>
-                <w:rStyle w:val="Hyperlink"/>
-                <w:rFonts w:ascii="Times New Roman" w:hAnsi="Times New Roman" w:cs="B Nazanin" w:hint="eastAsia"/>
-                <w:noProof/>
-                <w:rtl/>
-                <w:lang w:bidi="fa-IR"/>
-              </w:rPr>
-              <w:t>ر</w:t>
-            </w:r>
-            <w:r>
-              <w:rPr>
-                <w:rStyle w:val="Hyperlink"/>
+              <w:t>آزمون</w:t>
+            </w:r>
+            <w:r>
+              <w:rPr>
                 <w:rFonts w:ascii="Times New Roman" w:hAnsi="Times New Roman" w:cs="B Nazanin"/>
-                <w:noProof/>
-                <w:rtl/>
-                <w:lang w:bidi="fa-IR"/>
-              </w:rPr>
-              <w:t xml:space="preserve"> </w:t>
-            </w:r>
-            <w:r>
-              <w:rPr>
-                <w:rStyle w:val="Hyperlink"/>
-                <w:rFonts w:ascii="Times New Roman" w:hAnsi="Times New Roman" w:cs="B Nazanin" w:hint="eastAsia"/>
-                <w:noProof/>
-                <w:rtl/>
-                <w:lang w:bidi="fa-IR"/>
-              </w:rPr>
-              <w:t>مستندات</w:t>
+                <w:caps w:val="0"/>
+                <w:noProof/>
+                <w:webHidden/>
+              </w:rPr>
+              <w:tab/>
             </w:r>
             <w:r>
               <w:rPr>
                 <w:rFonts w:ascii="Times New Roman" w:hAnsi="Times New Roman" w:cs="B Nazanin"/>
+                <w:caps w:val="0"/>
                 <w:noProof/>
                 <w:webHidden/>
               </w:rPr>
-              <w:tab/>
+              <w:fldChar w:fldCharType="begin"/>
             </w:r>
             <w:r>
               <w:rPr>
                 <w:rFonts w:ascii="Times New Roman" w:hAnsi="Times New Roman" w:cs="B Nazanin"/>
+                <w:caps w:val="0"/>
                 <w:noProof/>
                 <w:webHidden/>
               </w:rPr>
-              <w:fldChar w:fldCharType="begin"/>
+              <w:instrText xml:space="preserve"> PAGEREF _Toc376193544 \h </w:instrText>
             </w:r>
             <w:r>
               <w:rPr>
                 <w:rFonts w:ascii="Times New Roman" w:hAnsi="Times New Roman" w:cs="B Nazanin"/>
+                <w:caps w:val="0"/>
                 <w:noProof/>
                 <w:webHidden/>
               </w:rPr>
-              <w:instrText xml:space="preserve"> PAGEREF _Toc375849348 \h </w:instrText>
             </w:r>
             <w:r>
               <w:rPr>
                 <w:rFonts w:ascii="Times New Roman" w:hAnsi="Times New Roman" w:cs="B Nazanin"/>
+                <w:caps w:val="0"/>
                 <w:noProof/>
                 <w:webHidden/>
               </w:rPr>
+              <w:fldChar w:fldCharType="separate"/>
             </w:r>
             <w:r>
               <w:rPr>
                 <w:rFonts w:ascii="Times New Roman" w:hAnsi="Times New Roman" w:cs="B Nazanin"/>
-                <w:noProof/>
-                <w:webHidden/>
-              </w:rPr>
-              <w:fldChar w:fldCharType="separate"/>
-            </w:r>
-            <w:r>
-              <w:rPr>
-                <w:rFonts w:ascii="Times New Roman" w:hAnsi="Times New Roman" w:cs="B Nazanin"/>
+                <w:caps w:val="0"/>
                 <w:noProof/>
                 <w:webHidden/>
                 <w:rtl/>
               </w:rPr>
-              <w:t>3</w:t>
+              <w:t>4</w:t>
             </w:r>
             <w:r>
               <w:rPr>
                 <w:rFonts w:ascii="Times New Roman" w:hAnsi="Times New Roman" w:cs="B Nazanin"/>
+                <w:caps w:val="0"/>
                 <w:noProof/>
                 <w:webHidden/>
               </w:rPr>
@@ -1070,10 +1171,10 @@
         </w:p>
         <w:p>
           <w:pPr>
-            <w:pStyle w:val="TOC2"/>
+            <w:pStyle w:val="TOC1"/>
             <w:widowControl w:val="0"/>
             <w:tabs>
-              <w:tab w:val="left" w:pos="2053"/>
+              <w:tab w:val="left" w:pos="2919"/>
               <w:tab w:val="right" w:leader="dot" w:pos="9017"/>
             </w:tabs>
             <w:bidi/>
@@ -1084,27 +1185,30 @@
               <w:rFonts w:ascii="Times New Roman" w:eastAsiaTheme="minorEastAsia" w:hAnsi="Times New Roman" w:cs="B Nazanin"/>
               <w:b w:val="0"/>
               <w:bCs w:val="0"/>
+              <w:caps w:val="0"/>
               <w:noProof/>
               <w:sz w:val="22"/>
               <w:szCs w:val="22"/>
             </w:rPr>
           </w:pPr>
-          <w:hyperlink w:anchor="_Toc375849349" w:history="1">
+          <w:hyperlink w:anchor="_Toc376193545" w:history="1">
             <w:r>
               <w:rPr>
                 <w:rStyle w:val="Hyperlink"/>
                 <w:rFonts w:ascii="Times New Roman" w:hAnsi="Times New Roman" w:cs="B Nazanin"/>
+                <w:caps w:val="0"/>
                 <w:noProof/>
                 <w:rtl/>
                 <w:lang w:bidi="fa-IR"/>
               </w:rPr>
-              <w:t>1.3</w:t>
+              <w:t>4</w:t>
             </w:r>
             <w:r>
               <w:rPr>
                 <w:rFonts w:ascii="Times New Roman" w:eastAsiaTheme="minorEastAsia" w:hAnsi="Times New Roman" w:cs="B Nazanin"/>
                 <w:b w:val="0"/>
                 <w:bCs w:val="0"/>
+                <w:caps w:val="0"/>
                 <w:noProof/>
                 <w:sz w:val="22"/>
                 <w:szCs w:val="22"/>
@@ -1115,16 +1219,18 @@
               <w:rPr>
                 <w:rStyle w:val="Hyperlink"/>
                 <w:rFonts w:ascii="Times New Roman" w:hAnsi="Times New Roman" w:cs="B Nazanin" w:hint="eastAsia"/>
+                <w:caps w:val="0"/>
                 <w:noProof/>
                 <w:rtl/>
                 <w:lang w:bidi="fa-IR"/>
               </w:rPr>
-              <w:t>و</w:t>
+              <w:t>مع</w:t>
             </w:r>
             <w:r>
               <w:rPr>
                 <w:rStyle w:val="Hyperlink"/>
                 <w:rFonts w:ascii="Times New Roman" w:hAnsi="Times New Roman" w:cs="B Nazanin" w:hint="cs"/>
+                <w:caps w:val="0"/>
                 <w:noProof/>
                 <w:rtl/>
                 <w:lang w:bidi="fa-IR"/>
@@ -1135,36 +1241,51 @@
               <w:rPr>
                 <w:rStyle w:val="Hyperlink"/>
                 <w:rFonts w:ascii="Times New Roman" w:hAnsi="Times New Roman" w:cs="B Nazanin" w:hint="eastAsia"/>
+                <w:caps w:val="0"/>
                 <w:noProof/>
                 <w:rtl/>
                 <w:lang w:bidi="fa-IR"/>
               </w:rPr>
-              <w:t>ژگ</w:t>
+              <w:t>ارها</w:t>
             </w:r>
             <w:r>
               <w:rPr>
                 <w:rStyle w:val="Hyperlink"/>
                 <w:rFonts w:ascii="Times New Roman" w:hAnsi="Times New Roman" w:cs="B Nazanin" w:hint="cs"/>
+                <w:caps w:val="0"/>
                 <w:noProof/>
                 <w:rtl/>
                 <w:lang w:bidi="fa-IR"/>
               </w:rPr>
-              <w:t>ی‌</w:t>
+              <w:t>ی</w:t>
+            </w:r>
+            <w:r>
+              <w:rPr>
+                <w:rStyle w:val="Hyperlink"/>
+                <w:rFonts w:ascii="Times New Roman" w:hAnsi="Times New Roman" w:cs="B Nazanin"/>
+                <w:caps w:val="0"/>
+                <w:noProof/>
+                <w:rtl/>
+                <w:lang w:bidi="fa-IR"/>
+              </w:rPr>
+              <w:t xml:space="preserve"> </w:t>
             </w:r>
             <w:r>
               <w:rPr>
                 <w:rStyle w:val="Hyperlink"/>
                 <w:rFonts w:ascii="Times New Roman" w:hAnsi="Times New Roman" w:cs="B Nazanin" w:hint="eastAsia"/>
+                <w:caps w:val="0"/>
                 <w:noProof/>
                 <w:rtl/>
                 <w:lang w:bidi="fa-IR"/>
               </w:rPr>
-              <w:t>ها</w:t>
+              <w:t>پذ</w:t>
             </w:r>
             <w:r>
               <w:rPr>
                 <w:rStyle w:val="Hyperlink"/>
                 <w:rFonts w:ascii="Times New Roman" w:hAnsi="Times New Roman" w:cs="B Nazanin" w:hint="cs"/>
+                <w:caps w:val="0"/>
                 <w:noProof/>
                 <w:rtl/>
                 <w:lang w:bidi="fa-IR"/>
@@ -1174,27 +1295,52 @@
             <w:r>
               <w:rPr>
                 <w:rStyle w:val="Hyperlink"/>
-                <w:rFonts w:ascii="Times New Roman" w:hAnsi="Times New Roman" w:cs="B Nazanin"/>
+                <w:rFonts w:ascii="Times New Roman" w:hAnsi="Times New Roman" w:cs="B Nazanin" w:hint="eastAsia"/>
+                <w:caps w:val="0"/>
                 <w:noProof/>
                 <w:rtl/>
                 <w:lang w:bidi="fa-IR"/>
               </w:rPr>
+              <w:t>رش</w:t>
+            </w:r>
+            <w:r>
+              <w:rPr>
+                <w:rStyle w:val="Hyperlink"/>
+                <w:rFonts w:ascii="Times New Roman" w:hAnsi="Times New Roman" w:cs="B Nazanin"/>
+                <w:caps w:val="0"/>
+                <w:noProof/>
+                <w:rtl/>
+                <w:lang w:bidi="fa-IR"/>
+              </w:rPr>
               <w:t xml:space="preserve"> </w:t>
+            </w:r>
+            <w:r>
+              <w:rPr>
+                <w:rStyle w:val="Hyperlink"/>
+                <w:rFonts w:ascii="Times New Roman" w:hAnsi="Times New Roman" w:cs="B Nazanin" w:hint="cs"/>
+                <w:caps w:val="0"/>
+                <w:noProof/>
+                <w:rtl/>
+                <w:lang w:bidi="fa-IR"/>
+              </w:rPr>
+              <w:t>ی</w:t>
             </w:r>
             <w:r>
               <w:rPr>
                 <w:rStyle w:val="Hyperlink"/>
                 <w:rFonts w:ascii="Times New Roman" w:hAnsi="Times New Roman" w:cs="B Nazanin" w:hint="eastAsia"/>
+                <w:caps w:val="0"/>
                 <w:noProof/>
                 <w:rtl/>
                 <w:lang w:bidi="fa-IR"/>
               </w:rPr>
-              <w:t>مورد</w:t>
+              <w:t>ا</w:t>
             </w:r>
             <w:r>
               <w:rPr>
                 <w:rStyle w:val="Hyperlink"/>
                 <w:rFonts w:ascii="Times New Roman" w:hAnsi="Times New Roman" w:cs="B Nazanin"/>
+                <w:caps w:val="0"/>
                 <w:noProof/>
                 <w:rtl/>
                 <w:lang w:bidi="fa-IR"/>
@@ -1205,15 +1351,39 @@
               <w:rPr>
                 <w:rStyle w:val="Hyperlink"/>
                 <w:rFonts w:ascii="Times New Roman" w:hAnsi="Times New Roman" w:cs="B Nazanin" w:hint="eastAsia"/>
+                <w:caps w:val="0"/>
                 <w:noProof/>
                 <w:rtl/>
                 <w:lang w:bidi="fa-IR"/>
               </w:rPr>
+              <w:t>رد</w:t>
+            </w:r>
+            <w:r>
+              <w:rPr>
+                <w:rStyle w:val="Hyperlink"/>
+                <w:rFonts w:ascii="Times New Roman" w:hAnsi="Times New Roman" w:cs="B Nazanin"/>
+                <w:caps w:val="0"/>
+                <w:noProof/>
+                <w:rtl/>
+                <w:lang w:bidi="fa-IR"/>
+              </w:rPr>
+              <w:t xml:space="preserve"> </w:t>
+            </w:r>
+            <w:r>
+              <w:rPr>
+                <w:rStyle w:val="Hyperlink"/>
+                <w:rFonts w:ascii="Times New Roman" w:hAnsi="Times New Roman" w:cs="B Nazanin" w:hint="eastAsia"/>
+                <w:caps w:val="0"/>
+                <w:noProof/>
+                <w:rtl/>
+                <w:lang w:bidi="fa-IR"/>
+              </w:rPr>
               <w:t>آزمون</w:t>
             </w:r>
             <w:r>
               <w:rPr>
                 <w:rFonts w:ascii="Times New Roman" w:hAnsi="Times New Roman" w:cs="B Nazanin"/>
+                <w:caps w:val="0"/>
                 <w:noProof/>
                 <w:webHidden/>
               </w:rPr>
@@ -1222,6 +1392,7 @@
             <w:r>
               <w:rPr>
                 <w:rFonts w:ascii="Times New Roman" w:hAnsi="Times New Roman" w:cs="B Nazanin"/>
+                <w:caps w:val="0"/>
                 <w:noProof/>
                 <w:webHidden/>
               </w:rPr>
@@ -1230,14 +1401,16 @@
             <w:r>
               <w:rPr>
                 <w:rFonts w:ascii="Times New Roman" w:hAnsi="Times New Roman" w:cs="B Nazanin"/>
+                <w:caps w:val="0"/>
                 <w:noProof/>
                 <w:webHidden/>
               </w:rPr>
-              <w:instrText xml:space="preserve"> PAGEREF _Toc375849349 \h </w:instrText>
+              <w:instrText xml:space="preserve"> PAGEREF _Toc376193545 \h </w:instrText>
             </w:r>
             <w:r>
               <w:rPr>
                 <w:rFonts w:ascii="Times New Roman" w:hAnsi="Times New Roman" w:cs="B Nazanin"/>
+                <w:caps w:val="0"/>
                 <w:noProof/>
                 <w:webHidden/>
               </w:rPr>
@@ -1245,6 +1418,7 @@
             <w:r>
               <w:rPr>
                 <w:rFonts w:ascii="Times New Roman" w:hAnsi="Times New Roman" w:cs="B Nazanin"/>
+                <w:caps w:val="0"/>
                 <w:noProof/>
                 <w:webHidden/>
               </w:rPr>
@@ -1253,15 +1427,17 @@
             <w:r>
               <w:rPr>
                 <w:rFonts w:ascii="Times New Roman" w:hAnsi="Times New Roman" w:cs="B Nazanin"/>
+                <w:caps w:val="0"/>
                 <w:noProof/>
                 <w:webHidden/>
                 <w:rtl/>
               </w:rPr>
-              <w:t>4</w:t>
+              <w:t>5</w:t>
             </w:r>
             <w:r>
               <w:rPr>
                 <w:rFonts w:ascii="Times New Roman" w:hAnsi="Times New Roman" w:cs="B Nazanin"/>
+                <w:caps w:val="0"/>
                 <w:noProof/>
                 <w:webHidden/>
               </w:rPr>
@@ -1271,10 +1447,10 @@
         </w:p>
         <w:p>
           <w:pPr>
-            <w:pStyle w:val="TOC2"/>
+            <w:pStyle w:val="TOC1"/>
             <w:widowControl w:val="0"/>
             <w:tabs>
-              <w:tab w:val="left" w:pos="2533"/>
+              <w:tab w:val="left" w:pos="2084"/>
               <w:tab w:val="right" w:leader="dot" w:pos="9017"/>
             </w:tabs>
             <w:bidi/>
@@ -1285,27 +1461,30 @@
               <w:rFonts w:ascii="Times New Roman" w:eastAsiaTheme="minorEastAsia" w:hAnsi="Times New Roman" w:cs="B Nazanin"/>
               <w:b w:val="0"/>
               <w:bCs w:val="0"/>
+              <w:caps w:val="0"/>
               <w:noProof/>
               <w:sz w:val="22"/>
               <w:szCs w:val="22"/>
             </w:rPr>
           </w:pPr>
-          <w:hyperlink w:anchor="_Toc375849350" w:history="1">
+          <w:hyperlink w:anchor="_Toc376193546" w:history="1">
             <w:r>
               <w:rPr>
                 <w:rStyle w:val="Hyperlink"/>
                 <w:rFonts w:ascii="Times New Roman" w:hAnsi="Times New Roman" w:cs="B Nazanin"/>
+                <w:caps w:val="0"/>
                 <w:noProof/>
                 <w:rtl/>
                 <w:lang w:bidi="fa-IR"/>
               </w:rPr>
-              <w:t>1.4</w:t>
+              <w:t>5</w:t>
             </w:r>
             <w:r>
               <w:rPr>
                 <w:rFonts w:ascii="Times New Roman" w:eastAsiaTheme="minorEastAsia" w:hAnsi="Times New Roman" w:cs="B Nazanin"/>
                 <w:b w:val="0"/>
                 <w:bCs w:val="0"/>
+                <w:caps w:val="0"/>
                 <w:noProof/>
                 <w:sz w:val="22"/>
                 <w:szCs w:val="22"/>
@@ -1316,16 +1495,18 @@
               <w:rPr>
                 <w:rStyle w:val="Hyperlink"/>
                 <w:rFonts w:ascii="Times New Roman" w:hAnsi="Times New Roman" w:cs="B Nazanin" w:hint="eastAsia"/>
+                <w:caps w:val="0"/>
                 <w:noProof/>
                 <w:rtl/>
                 <w:lang w:bidi="fa-IR"/>
               </w:rPr>
-              <w:t>مع</w:t>
+              <w:t>رو</w:t>
             </w:r>
             <w:r>
               <w:rPr>
                 <w:rStyle w:val="Hyperlink"/>
                 <w:rFonts w:ascii="Times New Roman" w:hAnsi="Times New Roman" w:cs="B Nazanin" w:hint="cs"/>
+                <w:caps w:val="0"/>
                 <w:noProof/>
                 <w:rtl/>
                 <w:lang w:bidi="fa-IR"/>
@@ -1336,26 +1517,40 @@
               <w:rPr>
                 <w:rStyle w:val="Hyperlink"/>
                 <w:rFonts w:ascii="Times New Roman" w:hAnsi="Times New Roman" w:cs="B Nazanin" w:hint="eastAsia"/>
+                <w:caps w:val="0"/>
                 <w:noProof/>
                 <w:rtl/>
                 <w:lang w:bidi="fa-IR"/>
               </w:rPr>
-              <w:t>ارها</w:t>
+              <w:t>کرد</w:t>
             </w:r>
             <w:r>
               <w:rPr>
                 <w:rStyle w:val="Hyperlink"/>
-                <w:rFonts w:ascii="Times New Roman" w:hAnsi="Times New Roman" w:cs="B Nazanin" w:hint="cs"/>
+                <w:rFonts w:ascii="Times New Roman" w:hAnsi="Times New Roman" w:cs="B Nazanin"/>
+                <w:caps w:val="0"/>
                 <w:noProof/>
                 <w:rtl/>
                 <w:lang w:bidi="fa-IR"/>
               </w:rPr>
-              <w:t>ی</w:t>
+              <w:t xml:space="preserve"> </w:t>
+            </w:r>
+            <w:r>
+              <w:rPr>
+                <w:rStyle w:val="Hyperlink"/>
+                <w:rFonts w:ascii="Times New Roman" w:hAnsi="Times New Roman" w:cs="B Nazanin" w:hint="eastAsia"/>
+                <w:caps w:val="0"/>
+                <w:noProof/>
+                <w:rtl/>
+                <w:lang w:bidi="fa-IR"/>
+              </w:rPr>
+              <w:t>انجام</w:t>
             </w:r>
             <w:r>
               <w:rPr>
                 <w:rStyle w:val="Hyperlink"/>
                 <w:rFonts w:ascii="Times New Roman" w:hAnsi="Times New Roman" w:cs="B Nazanin"/>
+                <w:caps w:val="0"/>
                 <w:noProof/>
                 <w:rtl/>
                 <w:lang w:bidi="fa-IR"/>
@@ -1366,153 +1561,71 @@
               <w:rPr>
                 <w:rStyle w:val="Hyperlink"/>
                 <w:rFonts w:ascii="Times New Roman" w:hAnsi="Times New Roman" w:cs="B Nazanin" w:hint="eastAsia"/>
+                <w:caps w:val="0"/>
                 <w:noProof/>
                 <w:rtl/>
                 <w:lang w:bidi="fa-IR"/>
               </w:rPr>
-              <w:t>پذ</w:t>
-            </w:r>
-            <w:r>
-              <w:rPr>
-                <w:rStyle w:val="Hyperlink"/>
-                <w:rFonts w:ascii="Times New Roman" w:hAnsi="Times New Roman" w:cs="B Nazanin" w:hint="cs"/>
-                <w:noProof/>
-                <w:rtl/>
-                <w:lang w:bidi="fa-IR"/>
-              </w:rPr>
-              <w:t>ی</w:t>
-            </w:r>
-            <w:r>
-              <w:rPr>
-                <w:rStyle w:val="Hyperlink"/>
-                <w:rFonts w:ascii="Times New Roman" w:hAnsi="Times New Roman" w:cs="B Nazanin" w:hint="eastAsia"/>
-                <w:noProof/>
-                <w:rtl/>
-                <w:lang w:bidi="fa-IR"/>
-              </w:rPr>
-              <w:t>رش</w:t>
-            </w:r>
-            <w:r>
-              <w:rPr>
-                <w:rStyle w:val="Hyperlink"/>
+              <w:t>آزمون</w:t>
+            </w:r>
+            <w:r>
+              <w:rPr>
                 <w:rFonts w:ascii="Times New Roman" w:hAnsi="Times New Roman" w:cs="B Nazanin"/>
-                <w:noProof/>
-                <w:rtl/>
-                <w:lang w:bidi="fa-IR"/>
-              </w:rPr>
-              <w:t xml:space="preserve"> </w:t>
-            </w:r>
-            <w:r>
-              <w:rPr>
-                <w:rStyle w:val="Hyperlink"/>
-                <w:rFonts w:ascii="Times New Roman" w:hAnsi="Times New Roman" w:cs="B Nazanin" w:hint="cs"/>
-                <w:noProof/>
-                <w:rtl/>
-                <w:lang w:bidi="fa-IR"/>
-              </w:rPr>
-              <w:t>ی</w:t>
-            </w:r>
-            <w:r>
-              <w:rPr>
-                <w:rStyle w:val="Hyperlink"/>
-                <w:rFonts w:ascii="Times New Roman" w:hAnsi="Times New Roman" w:cs="B Nazanin" w:hint="eastAsia"/>
-                <w:noProof/>
-                <w:rtl/>
-                <w:lang w:bidi="fa-IR"/>
-              </w:rPr>
-              <w:t>ا</w:t>
-            </w:r>
-            <w:r>
-              <w:rPr>
-                <w:rStyle w:val="Hyperlink"/>
+                <w:caps w:val="0"/>
+                <w:noProof/>
+                <w:webHidden/>
+              </w:rPr>
+              <w:tab/>
+            </w:r>
+            <w:r>
+              <w:rPr>
                 <w:rFonts w:ascii="Times New Roman" w:hAnsi="Times New Roman" w:cs="B Nazanin"/>
-                <w:noProof/>
-                <w:rtl/>
-                <w:lang w:bidi="fa-IR"/>
-              </w:rPr>
-              <w:t xml:space="preserve"> </w:t>
-            </w:r>
-            <w:r>
-              <w:rPr>
-                <w:rStyle w:val="Hyperlink"/>
-                <w:rFonts w:ascii="Times New Roman" w:hAnsi="Times New Roman" w:cs="B Nazanin" w:hint="eastAsia"/>
-                <w:noProof/>
-                <w:rtl/>
-                <w:lang w:bidi="fa-IR"/>
-              </w:rPr>
-              <w:t>رد</w:t>
-            </w:r>
-            <w:r>
-              <w:rPr>
-                <w:rStyle w:val="Hyperlink"/>
+                <w:caps w:val="0"/>
+                <w:noProof/>
+                <w:webHidden/>
+              </w:rPr>
+              <w:fldChar w:fldCharType="begin"/>
+            </w:r>
+            <w:r>
+              <w:rPr>
                 <w:rFonts w:ascii="Times New Roman" w:hAnsi="Times New Roman" w:cs="B Nazanin"/>
-                <w:noProof/>
-                <w:rtl/>
-                <w:lang w:bidi="fa-IR"/>
-              </w:rPr>
-              <w:t xml:space="preserve"> </w:t>
-            </w:r>
-            <w:r>
-              <w:rPr>
-                <w:rStyle w:val="Hyperlink"/>
-                <w:rFonts w:ascii="Times New Roman" w:hAnsi="Times New Roman" w:cs="B Nazanin" w:hint="eastAsia"/>
-                <w:noProof/>
-                <w:rtl/>
-                <w:lang w:bidi="fa-IR"/>
-              </w:rPr>
-              <w:t>آزمون</w:t>
+                <w:caps w:val="0"/>
+                <w:noProof/>
+                <w:webHidden/>
+              </w:rPr>
+              <w:instrText xml:space="preserve"> PAGEREF _Toc376193546 \h </w:instrText>
             </w:r>
             <w:r>
               <w:rPr>
                 <w:rFonts w:ascii="Times New Roman" w:hAnsi="Times New Roman" w:cs="B Nazanin"/>
+                <w:caps w:val="0"/>
                 <w:noProof/>
                 <w:webHidden/>
               </w:rPr>
-              <w:tab/>
             </w:r>
             <w:r>
               <w:rPr>
                 <w:rFonts w:ascii="Times New Roman" w:hAnsi="Times New Roman" w:cs="B Nazanin"/>
+                <w:caps w:val="0"/>
                 <w:noProof/>
                 <w:webHidden/>
               </w:rPr>
-              <w:fldChar w:fldCharType="begin"/>
+              <w:fldChar w:fldCharType="separate"/>
             </w:r>
             <w:r>
               <w:rPr>
                 <w:rFonts w:ascii="Times New Roman" w:hAnsi="Times New Roman" w:cs="B Nazanin"/>
-                <w:noProof/>
-                <w:webHidden/>
-              </w:rPr>
-              <w:instrText xml:space="preserve"> PAGEREF _Toc375849350 \h </w:instrText>
-            </w:r>
-            <w:r>
-              <w:rPr>
-                <w:rFonts w:ascii="Times New Roman" w:hAnsi="Times New Roman" w:cs="B Nazanin"/>
-                <w:noProof/>
-                <w:webHidden/>
-              </w:rPr>
-            </w:r>
-            <w:r>
-              <w:rPr>
-                <w:rFonts w:ascii="Times New Roman" w:hAnsi="Times New Roman" w:cs="B Nazanin"/>
-                <w:noProof/>
-                <w:webHidden/>
-              </w:rPr>
-              <w:fldChar w:fldCharType="separate"/>
-            </w:r>
-            <w:r>
-              <w:rPr>
-                <w:rFonts w:ascii="Times New Roman" w:hAnsi="Times New Roman" w:cs="B Nazanin"/>
+                <w:caps w:val="0"/>
                 <w:noProof/>
                 <w:webHidden/>
                 <w:rtl/>
               </w:rPr>
-              <w:t>4</w:t>
+              <w:t>5</w:t>
             </w:r>
             <w:r>
               <w:rPr>
                 <w:rFonts w:ascii="Times New Roman" w:hAnsi="Times New Roman" w:cs="B Nazanin"/>
+                <w:caps w:val="0"/>
                 <w:noProof/>
                 <w:webHidden/>
               </w:rPr>
@@ -1522,10 +1635,10 @@
         </w:p>
         <w:p>
           <w:pPr>
-            <w:pStyle w:val="TOC2"/>
+            <w:pStyle w:val="TOC1"/>
             <w:widowControl w:val="0"/>
             <w:tabs>
-              <w:tab w:val="left" w:pos="1818"/>
+              <w:tab w:val="left" w:pos="5771"/>
               <w:tab w:val="right" w:leader="dot" w:pos="9017"/>
             </w:tabs>
             <w:bidi/>
@@ -1536,27 +1649,30 @@
               <w:rFonts w:ascii="Times New Roman" w:eastAsiaTheme="minorEastAsia" w:hAnsi="Times New Roman" w:cs="B Nazanin"/>
               <w:b w:val="0"/>
               <w:bCs w:val="0"/>
+              <w:caps w:val="0"/>
               <w:noProof/>
               <w:sz w:val="22"/>
               <w:szCs w:val="22"/>
             </w:rPr>
           </w:pPr>
-          <w:hyperlink w:anchor="_Toc375849351" w:history="1">
+          <w:hyperlink w:anchor="_Toc376193547" w:history="1">
             <w:r>
               <w:rPr>
                 <w:rStyle w:val="Hyperlink"/>
                 <w:rFonts w:ascii="Times New Roman" w:hAnsi="Times New Roman" w:cs="B Nazanin"/>
+                <w:caps w:val="0"/>
                 <w:noProof/>
                 <w:rtl/>
                 <w:lang w:bidi="fa-IR"/>
               </w:rPr>
-              <w:t>1.5</w:t>
+              <w:t>6</w:t>
             </w:r>
             <w:r>
               <w:rPr>
                 <w:rFonts w:ascii="Times New Roman" w:eastAsiaTheme="minorEastAsia" w:hAnsi="Times New Roman" w:cs="B Nazanin"/>
                 <w:b w:val="0"/>
                 <w:bCs w:val="0"/>
+                <w:caps w:val="0"/>
                 <w:noProof/>
                 <w:sz w:val="22"/>
                 <w:szCs w:val="22"/>
@@ -1567,16 +1683,18 @@
               <w:rPr>
                 <w:rStyle w:val="Hyperlink"/>
                 <w:rFonts w:ascii="Times New Roman" w:hAnsi="Times New Roman" w:cs="B Nazanin" w:hint="eastAsia"/>
+                <w:caps w:val="0"/>
                 <w:noProof/>
                 <w:rtl/>
                 <w:lang w:bidi="fa-IR"/>
               </w:rPr>
-              <w:t>رو</w:t>
+              <w:t>ن</w:t>
             </w:r>
             <w:r>
               <w:rPr>
                 <w:rStyle w:val="Hyperlink"/>
                 <w:rFonts w:ascii="Times New Roman" w:hAnsi="Times New Roman" w:cs="B Nazanin" w:hint="cs"/>
+                <w:caps w:val="0"/>
                 <w:noProof/>
                 <w:rtl/>
                 <w:lang w:bidi="fa-IR"/>
@@ -1587,16 +1705,51 @@
               <w:rPr>
                 <w:rStyle w:val="Hyperlink"/>
                 <w:rFonts w:ascii="Times New Roman" w:hAnsi="Times New Roman" w:cs="B Nazanin" w:hint="eastAsia"/>
+                <w:caps w:val="0"/>
                 <w:noProof/>
                 <w:rtl/>
                 <w:lang w:bidi="fa-IR"/>
               </w:rPr>
-              <w:t>کرد</w:t>
+              <w:t>ازمند</w:t>
+            </w:r>
+            <w:r>
+              <w:rPr>
+                <w:rStyle w:val="Hyperlink"/>
+                <w:rFonts w:ascii="Times New Roman" w:hAnsi="Times New Roman" w:cs="B Nazanin" w:hint="cs"/>
+                <w:caps w:val="0"/>
+                <w:noProof/>
+                <w:rtl/>
+                <w:lang w:bidi="fa-IR"/>
+              </w:rPr>
+              <w:t>ی‌</w:t>
+            </w:r>
+            <w:r>
+              <w:rPr>
+                <w:rStyle w:val="Hyperlink"/>
+                <w:rFonts w:ascii="Times New Roman" w:hAnsi="Times New Roman" w:cs="B Nazanin" w:hint="eastAsia"/>
+                <w:caps w:val="0"/>
+                <w:noProof/>
+                <w:rtl/>
+                <w:lang w:bidi="fa-IR"/>
+              </w:rPr>
+              <w:t>ها</w:t>
+            </w:r>
+            <w:r>
+              <w:rPr>
+                <w:rStyle w:val="Hyperlink"/>
+                <w:rFonts w:ascii="Times New Roman" w:hAnsi="Times New Roman" w:cs="B Nazanin" w:hint="cs"/>
+                <w:caps w:val="0"/>
+                <w:noProof/>
+                <w:rtl/>
+                <w:lang w:bidi="fa-IR"/>
+              </w:rPr>
+              <w:t>ی</w:t>
             </w:r>
             <w:r>
               <w:rPr>
                 <w:rStyle w:val="Hyperlink"/>
                 <w:rFonts w:ascii="Times New Roman" w:hAnsi="Times New Roman" w:cs="B Nazanin"/>
+                <w:caps w:val="0"/>
                 <w:noProof/>
                 <w:rtl/>
                 <w:lang w:bidi="fa-IR"/>
@@ -1607,35 +1760,171 @@
               <w:rPr>
                 <w:rStyle w:val="Hyperlink"/>
                 <w:rFonts w:ascii="Times New Roman" w:hAnsi="Times New Roman" w:cs="B Nazanin" w:hint="eastAsia"/>
+                <w:caps w:val="0"/>
                 <w:noProof/>
                 <w:rtl/>
                 <w:lang w:bidi="fa-IR"/>
               </w:rPr>
-              <w:t>انجام</w:t>
+              <w:t>آزمون</w:t>
             </w:r>
             <w:r>
               <w:rPr>
                 <w:rStyle w:val="Hyperlink"/>
                 <w:rFonts w:ascii="Times New Roman" w:hAnsi="Times New Roman" w:cs="B Nazanin"/>
+                <w:caps w:val="0"/>
                 <w:noProof/>
                 <w:rtl/>
                 <w:lang w:bidi="fa-IR"/>
               </w:rPr>
-              <w:t xml:space="preserve"> </w:t>
+              <w:t xml:space="preserve"> (</w:t>
             </w:r>
             <w:r>
               <w:rPr>
                 <w:rStyle w:val="Hyperlink"/>
                 <w:rFonts w:ascii="Times New Roman" w:hAnsi="Times New Roman" w:cs="B Nazanin" w:hint="eastAsia"/>
+                <w:caps w:val="0"/>
                 <w:noProof/>
                 <w:rtl/>
                 <w:lang w:bidi="fa-IR"/>
               </w:rPr>
-              <w:t>آزمون</w:t>
-            </w:r>
-            <w:r>
-              <w:rPr>
+              <w:t>ن</w:t>
+            </w:r>
+            <w:r>
+              <w:rPr>
+                <w:rStyle w:val="Hyperlink"/>
+                <w:rFonts w:ascii="Times New Roman" w:hAnsi="Times New Roman" w:cs="B Nazanin" w:hint="cs"/>
+                <w:caps w:val="0"/>
+                <w:noProof/>
+                <w:rtl/>
+                <w:lang w:bidi="fa-IR"/>
+              </w:rPr>
+              <w:t>ی</w:t>
+            </w:r>
+            <w:r>
+              <w:rPr>
+                <w:rStyle w:val="Hyperlink"/>
+                <w:rFonts w:ascii="Times New Roman" w:hAnsi="Times New Roman" w:cs="B Nazanin" w:hint="eastAsia"/>
+                <w:caps w:val="0"/>
+                <w:noProof/>
+                <w:rtl/>
+                <w:lang w:bidi="fa-IR"/>
+              </w:rPr>
+              <w:t>ازمند</w:t>
+            </w:r>
+            <w:r>
+              <w:rPr>
+                <w:rStyle w:val="Hyperlink"/>
+                <w:rFonts w:ascii="Times New Roman" w:hAnsi="Times New Roman" w:cs="B Nazanin" w:hint="cs"/>
+                <w:caps w:val="0"/>
+                <w:noProof/>
+                <w:rtl/>
+                <w:lang w:bidi="fa-IR"/>
+              </w:rPr>
+              <w:t>ی‌</w:t>
+            </w:r>
+            <w:r>
+              <w:rPr>
+                <w:rStyle w:val="Hyperlink"/>
+                <w:rFonts w:ascii="Times New Roman" w:hAnsi="Times New Roman" w:cs="B Nazanin" w:hint="eastAsia"/>
+                <w:caps w:val="0"/>
+                <w:noProof/>
+                <w:rtl/>
+                <w:lang w:bidi="fa-IR"/>
+              </w:rPr>
+              <w:t>ها</w:t>
+            </w:r>
+            <w:r>
+              <w:rPr>
+                <w:rStyle w:val="Hyperlink"/>
+                <w:rFonts w:ascii="Times New Roman" w:hAnsi="Times New Roman" w:cs="B Nazanin" w:hint="cs"/>
+                <w:caps w:val="0"/>
+                <w:noProof/>
+                <w:rtl/>
+                <w:lang w:bidi="fa-IR"/>
+              </w:rPr>
+              <w:t>ی</w:t>
+            </w:r>
+            <w:r>
+              <w:rPr>
+                <w:rStyle w:val="Hyperlink"/>
                 <w:rFonts w:ascii="Times New Roman" w:hAnsi="Times New Roman" w:cs="B Nazanin"/>
+                <w:caps w:val="0"/>
+                <w:noProof/>
+                <w:rtl/>
+                <w:lang w:bidi="fa-IR"/>
+              </w:rPr>
+              <w:t xml:space="preserve"> </w:t>
+            </w:r>
+            <w:r>
+              <w:rPr>
+                <w:rStyle w:val="Hyperlink"/>
+                <w:rFonts w:ascii="Times New Roman" w:hAnsi="Times New Roman" w:cs="B Nazanin" w:hint="eastAsia"/>
+                <w:caps w:val="0"/>
+                <w:noProof/>
+                <w:rtl/>
+                <w:lang w:bidi="fa-IR"/>
+              </w:rPr>
+              <w:t>نرم‌افزار</w:t>
+            </w:r>
+            <w:r>
+              <w:rPr>
+                <w:rStyle w:val="Hyperlink"/>
+                <w:rFonts w:ascii="Times New Roman" w:hAnsi="Times New Roman" w:cs="B Nazanin" w:hint="cs"/>
+                <w:caps w:val="0"/>
+                <w:noProof/>
+                <w:rtl/>
+                <w:lang w:bidi="fa-IR"/>
+              </w:rPr>
+              <w:t>ی</w:t>
+            </w:r>
+            <w:r>
+              <w:rPr>
+                <w:rStyle w:val="Hyperlink"/>
+                <w:rFonts w:ascii="Times New Roman" w:hAnsi="Times New Roman" w:cs="B Nazanin"/>
+                <w:caps w:val="0"/>
+                <w:noProof/>
+                <w:rtl/>
+                <w:lang w:bidi="fa-IR"/>
+              </w:rPr>
+              <w:t xml:space="preserve">/ </w:t>
+            </w:r>
+            <w:r>
+              <w:rPr>
+                <w:rStyle w:val="Hyperlink"/>
+                <w:rFonts w:ascii="Times New Roman" w:hAnsi="Times New Roman" w:cs="B Nazanin" w:hint="eastAsia"/>
+                <w:caps w:val="0"/>
+                <w:noProof/>
+                <w:rtl/>
+                <w:lang w:bidi="fa-IR"/>
+              </w:rPr>
+              <w:t>سخت‌افزار</w:t>
+            </w:r>
+            <w:r>
+              <w:rPr>
+                <w:rStyle w:val="Hyperlink"/>
+                <w:rFonts w:ascii="Times New Roman" w:hAnsi="Times New Roman" w:cs="B Nazanin" w:hint="cs"/>
+                <w:caps w:val="0"/>
+                <w:noProof/>
+                <w:rtl/>
+                <w:lang w:bidi="fa-IR"/>
+              </w:rPr>
+              <w:t>ی</w:t>
+            </w:r>
+            <w:r>
+              <w:rPr>
+                <w:rStyle w:val="Hyperlink"/>
+                <w:rFonts w:ascii="Times New Roman" w:hAnsi="Times New Roman" w:cs="B Nazanin"/>
+                <w:caps w:val="0"/>
+                <w:noProof/>
+                <w:rtl/>
+                <w:lang w:bidi="fa-IR"/>
+              </w:rPr>
+              <w:t>)</w:t>
+            </w:r>
+            <w:r>
+              <w:rPr>
+                <w:rFonts w:ascii="Times New Roman" w:hAnsi="Times New Roman" w:cs="B Nazanin"/>
+                <w:caps w:val="0"/>
                 <w:noProof/>
                 <w:webHidden/>
               </w:rPr>
@@ -1644,6 +1933,7 @@
             <w:r>
               <w:rPr>
                 <w:rFonts w:ascii="Times New Roman" w:hAnsi="Times New Roman" w:cs="B Nazanin"/>
+                <w:caps w:val="0"/>
                 <w:noProof/>
                 <w:webHidden/>
               </w:rPr>
@@ -1652,14 +1942,16 @@
             <w:r>
               <w:rPr>
                 <w:rFonts w:ascii="Times New Roman" w:hAnsi="Times New Roman" w:cs="B Nazanin"/>
+                <w:caps w:val="0"/>
                 <w:noProof/>
                 <w:webHidden/>
               </w:rPr>
-              <w:instrText xml:space="preserve"> PAGEREF _Toc375849351 \h </w:instrText>
+              <w:instrText xml:space="preserve"> PAGEREF _Toc376193547 \h </w:instrText>
             </w:r>
             <w:r>
               <w:rPr>
                 <w:rFonts w:ascii="Times New Roman" w:hAnsi="Times New Roman" w:cs="B Nazanin"/>
+                <w:caps w:val="0"/>
                 <w:noProof/>
                 <w:webHidden/>
               </w:rPr>
@@ -1667,6 +1959,7 @@
             <w:r>
               <w:rPr>
                 <w:rFonts w:ascii="Times New Roman" w:hAnsi="Times New Roman" w:cs="B Nazanin"/>
+                <w:caps w:val="0"/>
                 <w:noProof/>
                 <w:webHidden/>
               </w:rPr>
@@ -1675,15 +1968,17 @@
             <w:r>
               <w:rPr>
                 <w:rFonts w:ascii="Times New Roman" w:hAnsi="Times New Roman" w:cs="B Nazanin"/>
+                <w:caps w:val="0"/>
                 <w:noProof/>
                 <w:webHidden/>
                 <w:rtl/>
               </w:rPr>
-              <w:t>5</w:t>
+              <w:t>6</w:t>
             </w:r>
             <w:r>
               <w:rPr>
                 <w:rFonts w:ascii="Times New Roman" w:hAnsi="Times New Roman" w:cs="B Nazanin"/>
+                <w:caps w:val="0"/>
                 <w:noProof/>
                 <w:webHidden/>
               </w:rPr>
@@ -1693,10 +1988,10 @@
         </w:p>
         <w:p>
           <w:pPr>
-            <w:pStyle w:val="TOC2"/>
+            <w:pStyle w:val="TOC1"/>
             <w:widowControl w:val="0"/>
             <w:tabs>
-              <w:tab w:val="left" w:pos="4978"/>
+              <w:tab w:val="left" w:pos="2623"/>
               <w:tab w:val="right" w:leader="dot" w:pos="9017"/>
             </w:tabs>
             <w:bidi/>
@@ -1707,27 +2002,30 @@
               <w:rFonts w:ascii="Times New Roman" w:eastAsiaTheme="minorEastAsia" w:hAnsi="Times New Roman" w:cs="B Nazanin"/>
               <w:b w:val="0"/>
               <w:bCs w:val="0"/>
+              <w:caps w:val="0"/>
               <w:noProof/>
               <w:sz w:val="22"/>
               <w:szCs w:val="22"/>
             </w:rPr>
           </w:pPr>
-          <w:hyperlink w:anchor="_Toc375849352" w:history="1">
+          <w:hyperlink w:anchor="_Toc376193548" w:history="1">
             <w:r>
               <w:rPr>
                 <w:rStyle w:val="Hyperlink"/>
                 <w:rFonts w:ascii="Times New Roman" w:hAnsi="Times New Roman" w:cs="B Nazanin"/>
+                <w:caps w:val="0"/>
                 <w:noProof/>
                 <w:rtl/>
                 <w:lang w:bidi="fa-IR"/>
               </w:rPr>
-              <w:t>1.6</w:t>
+              <w:t>7</w:t>
             </w:r>
             <w:r>
               <w:rPr>
                 <w:rFonts w:ascii="Times New Roman" w:eastAsiaTheme="minorEastAsia" w:hAnsi="Times New Roman" w:cs="B Nazanin"/>
                 <w:b w:val="0"/>
                 <w:bCs w:val="0"/>
+                <w:caps w:val="0"/>
                 <w:noProof/>
                 <w:sz w:val="22"/>
                 <w:szCs w:val="22"/>
@@ -1738,66 +2036,84 @@
               <w:rPr>
                 <w:rStyle w:val="Hyperlink"/>
                 <w:rFonts w:ascii="Times New Roman" w:hAnsi="Times New Roman" w:cs="B Nazanin" w:hint="eastAsia"/>
+                <w:caps w:val="0"/>
                 <w:noProof/>
                 <w:rtl/>
                 <w:lang w:bidi="fa-IR"/>
               </w:rPr>
-              <w:t>ن</w:t>
+              <w:t>موارد</w:t>
             </w:r>
             <w:r>
               <w:rPr>
                 <w:rStyle w:val="Hyperlink"/>
-                <w:rFonts w:ascii="Times New Roman" w:hAnsi="Times New Roman" w:cs="B Nazanin" w:hint="cs"/>
+                <w:rFonts w:ascii="Times New Roman" w:hAnsi="Times New Roman" w:cs="B Nazanin"/>
+                <w:caps w:val="0"/>
                 <w:noProof/>
                 <w:rtl/>
                 <w:lang w:bidi="fa-IR"/>
               </w:rPr>
-              <w:t>ی</w:t>
+              <w:t xml:space="preserve"> </w:t>
             </w:r>
             <w:r>
               <w:rPr>
                 <w:rStyle w:val="Hyperlink"/>
                 <w:rFonts w:ascii="Times New Roman" w:hAnsi="Times New Roman" w:cs="B Nazanin" w:hint="eastAsia"/>
+                <w:caps w:val="0"/>
                 <w:noProof/>
                 <w:rtl/>
                 <w:lang w:bidi="fa-IR"/>
               </w:rPr>
-              <w:t>ازمند</w:t>
+              <w:t>مورد</w:t>
             </w:r>
             <w:r>
               <w:rPr>
                 <w:rStyle w:val="Hyperlink"/>
-                <w:rFonts w:ascii="Times New Roman" w:hAnsi="Times New Roman" w:cs="B Nazanin" w:hint="cs"/>
+                <w:rFonts w:ascii="Times New Roman" w:hAnsi="Times New Roman" w:cs="B Nazanin"/>
+                <w:caps w:val="0"/>
                 <w:noProof/>
                 <w:rtl/>
                 <w:lang w:bidi="fa-IR"/>
               </w:rPr>
-              <w:t>ی‌</w:t>
+              <w:t xml:space="preserve"> </w:t>
             </w:r>
             <w:r>
               <w:rPr>
                 <w:rStyle w:val="Hyperlink"/>
                 <w:rFonts w:ascii="Times New Roman" w:hAnsi="Times New Roman" w:cs="B Nazanin" w:hint="eastAsia"/>
+                <w:caps w:val="0"/>
                 <w:noProof/>
                 <w:rtl/>
                 <w:lang w:bidi="fa-IR"/>
               </w:rPr>
-              <w:t>ها</w:t>
+              <w:t>نظر</w:t>
             </w:r>
             <w:r>
               <w:rPr>
                 <w:rStyle w:val="Hyperlink"/>
-                <w:rFonts w:ascii="Times New Roman" w:hAnsi="Times New Roman" w:cs="B Nazanin" w:hint="cs"/>
+                <w:rFonts w:ascii="Times New Roman" w:hAnsi="Times New Roman" w:cs="B Nazanin"/>
+                <w:caps w:val="0"/>
                 <w:noProof/>
                 <w:rtl/>
                 <w:lang w:bidi="fa-IR"/>
               </w:rPr>
-              <w:t>ی</w:t>
+              <w:t xml:space="preserve"> </w:t>
+            </w:r>
+            <w:r>
+              <w:rPr>
+                <w:rStyle w:val="Hyperlink"/>
+                <w:rFonts w:ascii="Times New Roman" w:hAnsi="Times New Roman" w:cs="B Nazanin" w:hint="eastAsia"/>
+                <w:caps w:val="0"/>
+                <w:noProof/>
+                <w:rtl/>
+                <w:lang w:bidi="fa-IR"/>
+              </w:rPr>
+              <w:t>در</w:t>
             </w:r>
             <w:r>
               <w:rPr>
                 <w:rStyle w:val="Hyperlink"/>
                 <w:rFonts w:ascii="Times New Roman" w:hAnsi="Times New Roman" w:cs="B Nazanin"/>
+                <w:caps w:val="0"/>
                 <w:noProof/>
                 <w:rtl/>
                 <w:lang w:bidi="fa-IR"/>
@@ -1808,6 +2124,7 @@
               <w:rPr>
                 <w:rStyle w:val="Hyperlink"/>
                 <w:rFonts w:ascii="Times New Roman" w:hAnsi="Times New Roman" w:cs="B Nazanin" w:hint="eastAsia"/>
+                <w:caps w:val="0"/>
                 <w:noProof/>
                 <w:rtl/>
                 <w:lang w:bidi="fa-IR"/>
@@ -1816,186 +2133,52 @@
             </w:r>
             <w:r>
               <w:rPr>
-                <w:rStyle w:val="Hyperlink"/>
                 <w:rFonts w:ascii="Times New Roman" w:hAnsi="Times New Roman" w:cs="B Nazanin"/>
-                <w:noProof/>
-                <w:rtl/>
-                <w:lang w:bidi="fa-IR"/>
-              </w:rPr>
-              <w:t xml:space="preserve"> (</w:t>
-            </w:r>
-            <w:r>
-              <w:rPr>
-                <w:rStyle w:val="Hyperlink"/>
-                <w:rFonts w:ascii="Times New Roman" w:hAnsi="Times New Roman" w:cs="B Nazanin" w:hint="eastAsia"/>
-                <w:noProof/>
-                <w:rtl/>
-                <w:lang w:bidi="fa-IR"/>
-              </w:rPr>
-              <w:t>ن</w:t>
-            </w:r>
-            <w:r>
-              <w:rPr>
-                <w:rStyle w:val="Hyperlink"/>
-                <w:rFonts w:ascii="Times New Roman" w:hAnsi="Times New Roman" w:cs="B Nazanin" w:hint="cs"/>
-                <w:noProof/>
-                <w:rtl/>
-                <w:lang w:bidi="fa-IR"/>
-              </w:rPr>
-              <w:t>ی</w:t>
-            </w:r>
-            <w:r>
-              <w:rPr>
-                <w:rStyle w:val="Hyperlink"/>
-                <w:rFonts w:ascii="Times New Roman" w:hAnsi="Times New Roman" w:cs="B Nazanin" w:hint="eastAsia"/>
-                <w:noProof/>
-                <w:rtl/>
-                <w:lang w:bidi="fa-IR"/>
-              </w:rPr>
-              <w:t>ازمند</w:t>
-            </w:r>
-            <w:r>
-              <w:rPr>
-                <w:rStyle w:val="Hyperlink"/>
-                <w:rFonts w:ascii="Times New Roman" w:hAnsi="Times New Roman" w:cs="B Nazanin" w:hint="cs"/>
-                <w:noProof/>
-                <w:rtl/>
-                <w:lang w:bidi="fa-IR"/>
-              </w:rPr>
-              <w:t>ی‌</w:t>
-            </w:r>
-            <w:r>
-              <w:rPr>
-                <w:rStyle w:val="Hyperlink"/>
-                <w:rFonts w:ascii="Times New Roman" w:hAnsi="Times New Roman" w:cs="B Nazanin" w:hint="eastAsia"/>
-                <w:noProof/>
-                <w:rtl/>
-                <w:lang w:bidi="fa-IR"/>
-              </w:rPr>
-              <w:t>ها</w:t>
-            </w:r>
-            <w:r>
-              <w:rPr>
-                <w:rStyle w:val="Hyperlink"/>
-                <w:rFonts w:ascii="Times New Roman" w:hAnsi="Times New Roman" w:cs="B Nazanin" w:hint="cs"/>
-                <w:noProof/>
-                <w:rtl/>
-                <w:lang w:bidi="fa-IR"/>
-              </w:rPr>
-              <w:t>ی</w:t>
-            </w:r>
-            <w:r>
-              <w:rPr>
-                <w:rStyle w:val="Hyperlink"/>
+                <w:caps w:val="0"/>
+                <w:noProof/>
+                <w:webHidden/>
+              </w:rPr>
+              <w:tab/>
+            </w:r>
+            <w:r>
+              <w:rPr>
                 <w:rFonts w:ascii="Times New Roman" w:hAnsi="Times New Roman" w:cs="B Nazanin"/>
-                <w:noProof/>
-                <w:rtl/>
-                <w:lang w:bidi="fa-IR"/>
-              </w:rPr>
-              <w:t xml:space="preserve"> </w:t>
-            </w:r>
-            <w:r>
-              <w:rPr>
-                <w:rStyle w:val="Hyperlink"/>
-                <w:rFonts w:ascii="Times New Roman" w:hAnsi="Times New Roman" w:cs="B Nazanin" w:hint="eastAsia"/>
-                <w:noProof/>
-                <w:rtl/>
-                <w:lang w:bidi="fa-IR"/>
-              </w:rPr>
-              <w:t>نرم‌افزار</w:t>
-            </w:r>
-            <w:r>
-              <w:rPr>
-                <w:rStyle w:val="Hyperlink"/>
-                <w:rFonts w:ascii="Times New Roman" w:hAnsi="Times New Roman" w:cs="B Nazanin" w:hint="cs"/>
-                <w:noProof/>
-                <w:rtl/>
-                <w:lang w:bidi="fa-IR"/>
-              </w:rPr>
-              <w:t>ی</w:t>
-            </w:r>
-            <w:r>
-              <w:rPr>
-                <w:rStyle w:val="Hyperlink"/>
+                <w:caps w:val="0"/>
+                <w:noProof/>
+                <w:webHidden/>
+              </w:rPr>
+              <w:fldChar w:fldCharType="begin"/>
+            </w:r>
+            <w:r>
+              <w:rPr>
                 <w:rFonts w:ascii="Times New Roman" w:hAnsi="Times New Roman" w:cs="B Nazanin"/>
-                <w:noProof/>
-                <w:rtl/>
-                <w:lang w:bidi="fa-IR"/>
-              </w:rPr>
-              <w:t xml:space="preserve">/ </w:t>
-            </w:r>
-            <w:r>
-              <w:rPr>
-                <w:rStyle w:val="Hyperlink"/>
-                <w:rFonts w:ascii="Times New Roman" w:hAnsi="Times New Roman" w:cs="B Nazanin" w:hint="eastAsia"/>
-                <w:noProof/>
-                <w:rtl/>
-                <w:lang w:bidi="fa-IR"/>
-              </w:rPr>
-              <w:t>سخت‌افزار</w:t>
-            </w:r>
-            <w:r>
-              <w:rPr>
-                <w:rStyle w:val="Hyperlink"/>
-                <w:rFonts w:ascii="Times New Roman" w:hAnsi="Times New Roman" w:cs="B Nazanin" w:hint="cs"/>
-                <w:noProof/>
-                <w:rtl/>
-                <w:lang w:bidi="fa-IR"/>
-              </w:rPr>
-              <w:t>ی</w:t>
-            </w:r>
-            <w:r>
-              <w:rPr>
-                <w:rStyle w:val="Hyperlink"/>
+                <w:caps w:val="0"/>
+                <w:noProof/>
+                <w:webHidden/>
+              </w:rPr>
+              <w:instrText xml:space="preserve"> PAGEREF _Toc376193548 \h </w:instrText>
+            </w:r>
+            <w:r>
+              <w:rPr>
                 <w:rFonts w:ascii="Times New Roman" w:hAnsi="Times New Roman" w:cs="B Nazanin"/>
-                <w:noProof/>
-                <w:rtl/>
-                <w:lang w:bidi="fa-IR"/>
-              </w:rPr>
-              <w:t>)</w:t>
+                <w:caps w:val="0"/>
+                <w:noProof/>
+                <w:webHidden/>
+              </w:rPr>
             </w:r>
             <w:r>
               <w:rPr>
                 <w:rFonts w:ascii="Times New Roman" w:hAnsi="Times New Roman" w:cs="B Nazanin"/>
+                <w:caps w:val="0"/>
                 <w:noProof/>
                 <w:webHidden/>
               </w:rPr>
-              <w:tab/>
+              <w:fldChar w:fldCharType="separate"/>
             </w:r>
             <w:r>
               <w:rPr>
                 <w:rFonts w:ascii="Times New Roman" w:hAnsi="Times New Roman" w:cs="B Nazanin"/>
-                <w:noProof/>
-                <w:webHidden/>
-              </w:rPr>
-              <w:fldChar w:fldCharType="begin"/>
-            </w:r>
-            <w:r>
-              <w:rPr>
-                <w:rFonts w:ascii="Times New Roman" w:hAnsi="Times New Roman" w:cs="B Nazanin"/>
-                <w:noProof/>
-                <w:webHidden/>
-              </w:rPr>
-              <w:instrText xml:space="preserve"> PAGEREF _Toc375849352 \h </w:instrText>
-            </w:r>
-            <w:r>
-              <w:rPr>
-                <w:rFonts w:ascii="Times New Roman" w:hAnsi="Times New Roman" w:cs="B Nazanin"/>
-                <w:noProof/>
-                <w:webHidden/>
-              </w:rPr>
-            </w:r>
-            <w:r>
-              <w:rPr>
-                <w:rFonts w:ascii="Times New Roman" w:hAnsi="Times New Roman" w:cs="B Nazanin"/>
-                <w:noProof/>
-                <w:webHidden/>
-              </w:rPr>
-              <w:fldChar w:fldCharType="separate"/>
-            </w:r>
-            <w:r>
-              <w:rPr>
-                <w:rFonts w:ascii="Times New Roman" w:hAnsi="Times New Roman" w:cs="B Nazanin"/>
+                <w:caps w:val="0"/>
                 <w:noProof/>
                 <w:webHidden/>
                 <w:rtl/>
@@ -2005,6 +2188,7 @@
             <w:r>
               <w:rPr>
                 <w:rFonts w:ascii="Times New Roman" w:hAnsi="Times New Roman" w:cs="B Nazanin"/>
+                <w:caps w:val="0"/>
                 <w:noProof/>
                 <w:webHidden/>
               </w:rPr>
@@ -2014,10 +2198,10 @@
         </w:p>
         <w:p>
           <w:pPr>
-            <w:pStyle w:val="TOC2"/>
+            <w:pStyle w:val="TOC1"/>
             <w:widowControl w:val="0"/>
             <w:tabs>
-              <w:tab w:val="left" w:pos="2279"/>
+              <w:tab w:val="left" w:pos="1942"/>
               <w:tab w:val="right" w:leader="dot" w:pos="9017"/>
             </w:tabs>
             <w:bidi/>
@@ -2028,27 +2212,30 @@
               <w:rFonts w:ascii="Times New Roman" w:eastAsiaTheme="minorEastAsia" w:hAnsi="Times New Roman" w:cs="B Nazanin"/>
               <w:b w:val="0"/>
               <w:bCs w:val="0"/>
+              <w:caps w:val="0"/>
               <w:noProof/>
               <w:sz w:val="22"/>
               <w:szCs w:val="22"/>
             </w:rPr>
           </w:pPr>
-          <w:hyperlink w:anchor="_Toc375849353" w:history="1">
+          <w:hyperlink w:anchor="_Toc376193549" w:history="1">
             <w:r>
               <w:rPr>
                 <w:rStyle w:val="Hyperlink"/>
                 <w:rFonts w:ascii="Times New Roman" w:hAnsi="Times New Roman" w:cs="B Nazanin"/>
+                <w:caps w:val="0"/>
                 <w:noProof/>
                 <w:rtl/>
                 <w:lang w:bidi="fa-IR"/>
               </w:rPr>
-              <w:t>1.7</w:t>
+              <w:t>8</w:t>
             </w:r>
             <w:r>
               <w:rPr>
                 <w:rFonts w:ascii="Times New Roman" w:eastAsiaTheme="minorEastAsia" w:hAnsi="Times New Roman" w:cs="B Nazanin"/>
                 <w:b w:val="0"/>
                 <w:bCs w:val="0"/>
+                <w:caps w:val="0"/>
                 <w:noProof/>
                 <w:sz w:val="22"/>
                 <w:szCs w:val="22"/>
@@ -2059,16 +2246,51 @@
               <w:rPr>
                 <w:rStyle w:val="Hyperlink"/>
                 <w:rFonts w:ascii="Times New Roman" w:hAnsi="Times New Roman" w:cs="B Nazanin" w:hint="eastAsia"/>
+                <w:caps w:val="0"/>
                 <w:noProof/>
                 <w:rtl/>
                 <w:lang w:bidi="fa-IR"/>
               </w:rPr>
-              <w:t>موارد</w:t>
+              <w:t>برنامه‌ر</w:t>
+            </w:r>
+            <w:r>
+              <w:rPr>
+                <w:rStyle w:val="Hyperlink"/>
+                <w:rFonts w:ascii="Times New Roman" w:hAnsi="Times New Roman" w:cs="B Nazanin" w:hint="cs"/>
+                <w:caps w:val="0"/>
+                <w:noProof/>
+                <w:rtl/>
+                <w:lang w:bidi="fa-IR"/>
+              </w:rPr>
+              <w:t>ی</w:t>
+            </w:r>
+            <w:r>
+              <w:rPr>
+                <w:rStyle w:val="Hyperlink"/>
+                <w:rFonts w:ascii="Times New Roman" w:hAnsi="Times New Roman" w:cs="B Nazanin" w:hint="eastAsia"/>
+                <w:caps w:val="0"/>
+                <w:noProof/>
+                <w:rtl/>
+                <w:lang w:bidi="fa-IR"/>
+              </w:rPr>
+              <w:t>ز</w:t>
+            </w:r>
+            <w:r>
+              <w:rPr>
+                <w:rStyle w:val="Hyperlink"/>
+                <w:rFonts w:ascii="Times New Roman" w:hAnsi="Times New Roman" w:cs="B Nazanin" w:hint="cs"/>
+                <w:caps w:val="0"/>
+                <w:noProof/>
+                <w:rtl/>
+                <w:lang w:bidi="fa-IR"/>
+              </w:rPr>
+              <w:t>ی</w:t>
             </w:r>
             <w:r>
               <w:rPr>
                 <w:rStyle w:val="Hyperlink"/>
                 <w:rFonts w:ascii="Times New Roman" w:hAnsi="Times New Roman" w:cs="B Nazanin"/>
+                <w:caps w:val="0"/>
                 <w:noProof/>
                 <w:rtl/>
                 <w:lang w:bidi="fa-IR"/>
@@ -2079,114 +2301,61 @@
               <w:rPr>
                 <w:rStyle w:val="Hyperlink"/>
                 <w:rFonts w:ascii="Times New Roman" w:hAnsi="Times New Roman" w:cs="B Nazanin" w:hint="eastAsia"/>
+                <w:caps w:val="0"/>
                 <w:noProof/>
                 <w:rtl/>
                 <w:lang w:bidi="fa-IR"/>
               </w:rPr>
-              <w:t>مورد</w:t>
-            </w:r>
-            <w:r>
-              <w:rPr>
-                <w:rStyle w:val="Hyperlink"/>
+              <w:t>آزمون</w:t>
+            </w:r>
+            <w:r>
+              <w:rPr>
                 <w:rFonts w:ascii="Times New Roman" w:hAnsi="Times New Roman" w:cs="B Nazanin"/>
-                <w:noProof/>
-                <w:rtl/>
-                <w:lang w:bidi="fa-IR"/>
-              </w:rPr>
-              <w:t xml:space="preserve"> </w:t>
-            </w:r>
-            <w:r>
-              <w:rPr>
-                <w:rStyle w:val="Hyperlink"/>
-                <w:rFonts w:ascii="Times New Roman" w:hAnsi="Times New Roman" w:cs="B Nazanin" w:hint="eastAsia"/>
-                <w:noProof/>
-                <w:rtl/>
-                <w:lang w:bidi="fa-IR"/>
-              </w:rPr>
-              <w:t>نظر</w:t>
-            </w:r>
-            <w:r>
-              <w:rPr>
-                <w:rStyle w:val="Hyperlink"/>
+                <w:caps w:val="0"/>
+                <w:noProof/>
+                <w:webHidden/>
+              </w:rPr>
+              <w:tab/>
+            </w:r>
+            <w:r>
+              <w:rPr>
                 <w:rFonts w:ascii="Times New Roman" w:hAnsi="Times New Roman" w:cs="B Nazanin"/>
-                <w:noProof/>
-                <w:rtl/>
-                <w:lang w:bidi="fa-IR"/>
-              </w:rPr>
-              <w:t xml:space="preserve"> </w:t>
-            </w:r>
-            <w:r>
-              <w:rPr>
-                <w:rStyle w:val="Hyperlink"/>
-                <w:rFonts w:ascii="Times New Roman" w:hAnsi="Times New Roman" w:cs="B Nazanin" w:hint="eastAsia"/>
-                <w:noProof/>
-                <w:rtl/>
-                <w:lang w:bidi="fa-IR"/>
-              </w:rPr>
-              <w:t>در</w:t>
-            </w:r>
-            <w:r>
-              <w:rPr>
-                <w:rStyle w:val="Hyperlink"/>
+                <w:caps w:val="0"/>
+                <w:noProof/>
+                <w:webHidden/>
+              </w:rPr>
+              <w:fldChar w:fldCharType="begin"/>
+            </w:r>
+            <w:r>
+              <w:rPr>
                 <w:rFonts w:ascii="Times New Roman" w:hAnsi="Times New Roman" w:cs="B Nazanin"/>
-                <w:noProof/>
-                <w:rtl/>
-                <w:lang w:bidi="fa-IR"/>
-              </w:rPr>
-              <w:t xml:space="preserve"> </w:t>
-            </w:r>
-            <w:r>
-              <w:rPr>
-                <w:rStyle w:val="Hyperlink"/>
-                <w:rFonts w:ascii="Times New Roman" w:hAnsi="Times New Roman" w:cs="B Nazanin" w:hint="eastAsia"/>
-                <w:noProof/>
-                <w:rtl/>
-                <w:lang w:bidi="fa-IR"/>
-              </w:rPr>
-              <w:t>آزمون</w:t>
+                <w:caps w:val="0"/>
+                <w:noProof/>
+                <w:webHidden/>
+              </w:rPr>
+              <w:instrText xml:space="preserve"> PAGEREF _Toc376193549 \h </w:instrText>
             </w:r>
             <w:r>
               <w:rPr>
                 <w:rFonts w:ascii="Times New Roman" w:hAnsi="Times New Roman" w:cs="B Nazanin"/>
+                <w:caps w:val="0"/>
                 <w:noProof/>
                 <w:webHidden/>
               </w:rPr>
-              <w:tab/>
             </w:r>
             <w:r>
               <w:rPr>
                 <w:rFonts w:ascii="Times New Roman" w:hAnsi="Times New Roman" w:cs="B Nazanin"/>
+                <w:caps w:val="0"/>
                 <w:noProof/>
                 <w:webHidden/>
               </w:rPr>
-              <w:fldChar w:fldCharType="begin"/>
+              <w:fldChar w:fldCharType="separate"/>
             </w:r>
             <w:r>
               <w:rPr>
                 <w:rFonts w:ascii="Times New Roman" w:hAnsi="Times New Roman" w:cs="B Nazanin"/>
-                <w:noProof/>
-                <w:webHidden/>
-              </w:rPr>
-              <w:instrText xml:space="preserve"> PAGEREF _Toc375849353 \h </w:instrText>
-            </w:r>
-            <w:r>
-              <w:rPr>
-                <w:rFonts w:ascii="Times New Roman" w:hAnsi="Times New Roman" w:cs="B Nazanin"/>
-                <w:noProof/>
-                <w:webHidden/>
-              </w:rPr>
-            </w:r>
-            <w:r>
-              <w:rPr>
-                <w:rFonts w:ascii="Times New Roman" w:hAnsi="Times New Roman" w:cs="B Nazanin"/>
-                <w:noProof/>
-                <w:webHidden/>
-              </w:rPr>
-              <w:fldChar w:fldCharType="separate"/>
-            </w:r>
-            <w:r>
-              <w:rPr>
-                <w:rFonts w:ascii="Times New Roman" w:hAnsi="Times New Roman" w:cs="B Nazanin"/>
+                <w:caps w:val="0"/>
                 <w:noProof/>
                 <w:webHidden/>
                 <w:rtl/>
@@ -2196,167 +2365,7 @@
             <w:r>
               <w:rPr>
                 <w:rFonts w:ascii="Times New Roman" w:hAnsi="Times New Roman" w:cs="B Nazanin"/>
-                <w:noProof/>
-                <w:webHidden/>
-              </w:rPr>
-              <w:fldChar w:fldCharType="end"/>
-            </w:r>
-          </w:hyperlink>
-        </w:p>
-        <w:p>
-          <w:pPr>
-            <w:pStyle w:val="TOC2"/>
-            <w:widowControl w:val="0"/>
-            <w:tabs>
-              <w:tab w:val="left" w:pos="1696"/>
-              <w:tab w:val="right" w:leader="dot" w:pos="9017"/>
-            </w:tabs>
-            <w:bidi/>
-            <w:spacing w:before="0" w:line="360" w:lineRule="auto"/>
-            <w:ind w:left="720" w:hanging="720"/>
-            <w:jc w:val="both"/>
-            <w:rPr>
-              <w:rFonts w:ascii="Times New Roman" w:eastAsiaTheme="minorEastAsia" w:hAnsi="Times New Roman" w:cs="B Nazanin"/>
-              <w:b w:val="0"/>
-              <w:bCs w:val="0"/>
-              <w:noProof/>
-              <w:sz w:val="22"/>
-              <w:szCs w:val="22"/>
-            </w:rPr>
-          </w:pPr>
-          <w:hyperlink w:anchor="_Toc375849354" w:history="1">
-            <w:r>
-              <w:rPr>
-                <w:rStyle w:val="Hyperlink"/>
-                <w:rFonts w:ascii="Times New Roman" w:hAnsi="Times New Roman" w:cs="B Nazanin"/>
-                <w:noProof/>
-                <w:rtl/>
-                <w:lang w:bidi="fa-IR"/>
-              </w:rPr>
-              <w:t>1.8</w:t>
-            </w:r>
-            <w:r>
-              <w:rPr>
-                <w:rFonts w:ascii="Times New Roman" w:eastAsiaTheme="minorEastAsia" w:hAnsi="Times New Roman" w:cs="B Nazanin"/>
-                <w:b w:val="0"/>
-                <w:bCs w:val="0"/>
-                <w:noProof/>
-                <w:sz w:val="22"/>
-                <w:szCs w:val="22"/>
-              </w:rPr>
-              <w:tab/>
-            </w:r>
-            <w:r>
-              <w:rPr>
-                <w:rStyle w:val="Hyperlink"/>
-                <w:rFonts w:ascii="Times New Roman" w:hAnsi="Times New Roman" w:cs="B Nazanin" w:hint="eastAsia"/>
-                <w:noProof/>
-                <w:rtl/>
-                <w:lang w:bidi="fa-IR"/>
-              </w:rPr>
-              <w:t>برنامه‌ر</w:t>
-            </w:r>
-            <w:r>
-              <w:rPr>
-                <w:rStyle w:val="Hyperlink"/>
-                <w:rFonts w:ascii="Times New Roman" w:hAnsi="Times New Roman" w:cs="B Nazanin" w:hint="cs"/>
-                <w:noProof/>
-                <w:rtl/>
-                <w:lang w:bidi="fa-IR"/>
-              </w:rPr>
-              <w:t>ی</w:t>
-            </w:r>
-            <w:r>
-              <w:rPr>
-                <w:rStyle w:val="Hyperlink"/>
-                <w:rFonts w:ascii="Times New Roman" w:hAnsi="Times New Roman" w:cs="B Nazanin" w:hint="eastAsia"/>
-                <w:noProof/>
-                <w:rtl/>
-                <w:lang w:bidi="fa-IR"/>
-              </w:rPr>
-              <w:t>ز</w:t>
-            </w:r>
-            <w:r>
-              <w:rPr>
-                <w:rStyle w:val="Hyperlink"/>
-                <w:rFonts w:ascii="Times New Roman" w:hAnsi="Times New Roman" w:cs="B Nazanin" w:hint="cs"/>
-                <w:noProof/>
-                <w:rtl/>
-                <w:lang w:bidi="fa-IR"/>
-              </w:rPr>
-              <w:t>ی</w:t>
-            </w:r>
-            <w:r>
-              <w:rPr>
-                <w:rStyle w:val="Hyperlink"/>
-                <w:rFonts w:ascii="Times New Roman" w:hAnsi="Times New Roman" w:cs="B Nazanin"/>
-                <w:noProof/>
-                <w:rtl/>
-                <w:lang w:bidi="fa-IR"/>
-              </w:rPr>
-              <w:t xml:space="preserve"> </w:t>
-            </w:r>
-            <w:r>
-              <w:rPr>
-                <w:rStyle w:val="Hyperlink"/>
-                <w:rFonts w:ascii="Times New Roman" w:hAnsi="Times New Roman" w:cs="B Nazanin" w:hint="eastAsia"/>
-                <w:noProof/>
-                <w:rtl/>
-                <w:lang w:bidi="fa-IR"/>
-              </w:rPr>
-              <w:t>آزمون</w:t>
-            </w:r>
-            <w:r>
-              <w:rPr>
-                <w:rFonts w:ascii="Times New Roman" w:hAnsi="Times New Roman" w:cs="B Nazanin"/>
-                <w:noProof/>
-                <w:webHidden/>
-              </w:rPr>
-              <w:tab/>
-            </w:r>
-            <w:r>
-              <w:rPr>
-                <w:rFonts w:ascii="Times New Roman" w:hAnsi="Times New Roman" w:cs="B Nazanin"/>
-                <w:noProof/>
-                <w:webHidden/>
-              </w:rPr>
-              <w:fldChar w:fldCharType="begin"/>
-            </w:r>
-            <w:r>
-              <w:rPr>
-                <w:rFonts w:ascii="Times New Roman" w:hAnsi="Times New Roman" w:cs="B Nazanin"/>
-                <w:noProof/>
-                <w:webHidden/>
-              </w:rPr>
-              <w:instrText xml:space="preserve"> PAGEREF _Toc375849354 \h </w:instrText>
-            </w:r>
-            <w:r>
-              <w:rPr>
-                <w:rFonts w:ascii="Times New Roman" w:hAnsi="Times New Roman" w:cs="B Nazanin"/>
-                <w:noProof/>
-                <w:webHidden/>
-              </w:rPr>
-            </w:r>
-            <w:r>
-              <w:rPr>
-                <w:rFonts w:ascii="Times New Roman" w:hAnsi="Times New Roman" w:cs="B Nazanin"/>
-                <w:noProof/>
-                <w:webHidden/>
-              </w:rPr>
-              <w:fldChar w:fldCharType="separate"/>
-            </w:r>
-            <w:r>
-              <w:rPr>
-                <w:rFonts w:ascii="Times New Roman" w:hAnsi="Times New Roman" w:cs="B Nazanin"/>
-                <w:noProof/>
-                <w:webHidden/>
-                <w:rtl/>
-              </w:rPr>
-              <w:t>6</w:t>
-            </w:r>
-            <w:r>
-              <w:rPr>
-                <w:rFonts w:ascii="Times New Roman" w:hAnsi="Times New Roman" w:cs="B Nazanin"/>
+                <w:caps w:val="0"/>
                 <w:noProof/>
                 <w:webHidden/>
               </w:rPr>
@@ -2375,8 +2384,6 @@
           <w:r>
             <w:rPr>
               <w:rFonts w:ascii="Times New Roman" w:hAnsi="Times New Roman"/>
-              <w:b/>
-              <w:bCs/>
               <w:szCs w:val="28"/>
             </w:rPr>
             <w:fldChar w:fldCharType="end"/>
@@ -2390,13 +2397,14 @@
         <w:jc w:val="center"/>
         <w:rPr>
           <w:rStyle w:val="Hyperlink"/>
-          <w:rFonts w:asciiTheme="majorHAnsi" w:hAnsiTheme="majorHAnsi" w:cs="Times New Roman"/>
-          <w:b/>
-          <w:bCs/>
+          <w:rFonts w:asciiTheme="majorHAnsi" w:hAnsiTheme="majorHAnsi"/>
           <w:caps/>
           <w:noProof/>
+          <w:color w:val="auto"/>
           <w:szCs w:val="28"/>
-          <w:rtl/>
+          <w:u w:val="none"/>
+          <w:rtl/>
+          <w:lang w:bidi="fa-IR"/>
         </w:rPr>
       </w:pPr>
     </w:p>
@@ -2406,13 +2414,14 @@
         <w:jc w:val="center"/>
         <w:rPr>
           <w:rStyle w:val="Hyperlink"/>
-          <w:rFonts w:asciiTheme="majorHAnsi" w:hAnsiTheme="majorHAnsi" w:cs="Times New Roman"/>
-          <w:b/>
-          <w:bCs/>
+          <w:rFonts w:asciiTheme="majorHAnsi" w:hAnsiTheme="majorHAnsi"/>
           <w:caps/>
           <w:noProof/>
+          <w:color w:val="auto"/>
           <w:szCs w:val="28"/>
-          <w:rtl/>
+          <w:u w:val="none"/>
+          <w:rtl/>
+          <w:lang w:bidi="fa-IR"/>
         </w:rPr>
       </w:pPr>
     </w:p>
@@ -2422,13 +2431,14 @@
         <w:jc w:val="center"/>
         <w:rPr>
           <w:rStyle w:val="Hyperlink"/>
-          <w:rFonts w:asciiTheme="majorHAnsi" w:hAnsiTheme="majorHAnsi" w:cs="Times New Roman"/>
-          <w:b/>
-          <w:bCs/>
+          <w:rFonts w:asciiTheme="majorHAnsi" w:hAnsiTheme="majorHAnsi"/>
           <w:caps/>
           <w:noProof/>
+          <w:color w:val="auto"/>
           <w:szCs w:val="28"/>
-          <w:rtl/>
+          <w:u w:val="none"/>
+          <w:rtl/>
+          <w:lang w:bidi="fa-IR"/>
         </w:rPr>
       </w:pPr>
     </w:p>
@@ -2438,12 +2448,12 @@
         <w:jc w:val="center"/>
         <w:rPr>
           <w:rStyle w:val="Hyperlink"/>
-          <w:rFonts w:asciiTheme="majorHAnsi" w:hAnsiTheme="majorHAnsi" w:cs="Times New Roman"/>
-          <w:b/>
-          <w:bCs/>
+          <w:rFonts w:asciiTheme="majorHAnsi" w:hAnsiTheme="majorHAnsi"/>
           <w:caps/>
           <w:noProof/>
+          <w:color w:val="auto"/>
           <w:szCs w:val="28"/>
+          <w:u w:val="none"/>
           <w:rtl/>
           <w:lang w:bidi="fa-IR"/>
         </w:rPr>
@@ -2455,12 +2465,12 @@
         <w:jc w:val="center"/>
         <w:rPr>
           <w:rStyle w:val="Hyperlink"/>
-          <w:rFonts w:asciiTheme="majorHAnsi" w:hAnsiTheme="majorHAnsi" w:cs="Times New Roman"/>
-          <w:b/>
-          <w:bCs/>
+          <w:rFonts w:asciiTheme="majorHAnsi" w:hAnsiTheme="majorHAnsi"/>
           <w:caps/>
           <w:noProof/>
+          <w:color w:val="auto"/>
           <w:szCs w:val="28"/>
+          <w:u w:val="none"/>
           <w:rtl/>
           <w:lang w:bidi="fa-IR"/>
         </w:rPr>
@@ -2472,12 +2482,12 @@
         <w:jc w:val="center"/>
         <w:rPr>
           <w:rStyle w:val="Hyperlink"/>
-          <w:rFonts w:asciiTheme="majorHAnsi" w:hAnsiTheme="majorHAnsi" w:cs="Times New Roman"/>
-          <w:b/>
-          <w:bCs/>
+          <w:rFonts w:asciiTheme="majorHAnsi" w:hAnsiTheme="majorHAnsi"/>
           <w:caps/>
           <w:noProof/>
+          <w:color w:val="auto"/>
           <w:szCs w:val="28"/>
+          <w:u w:val="none"/>
           <w:rtl/>
           <w:lang w:bidi="fa-IR"/>
         </w:rPr>
@@ -2489,12 +2499,12 @@
         <w:jc w:val="center"/>
         <w:rPr>
           <w:rStyle w:val="Hyperlink"/>
-          <w:rFonts w:asciiTheme="majorHAnsi" w:hAnsiTheme="majorHAnsi" w:cs="Times New Roman"/>
-          <w:b/>
-          <w:bCs/>
+          <w:rFonts w:asciiTheme="majorHAnsi" w:hAnsiTheme="majorHAnsi"/>
           <w:caps/>
           <w:noProof/>
+          <w:color w:val="auto"/>
           <w:szCs w:val="28"/>
+          <w:u w:val="none"/>
           <w:rtl/>
           <w:lang w:bidi="fa-IR"/>
         </w:rPr>
@@ -2506,12 +2516,12 @@
         <w:jc w:val="center"/>
         <w:rPr>
           <w:rStyle w:val="Hyperlink"/>
-          <w:rFonts w:asciiTheme="majorHAnsi" w:hAnsiTheme="majorHAnsi" w:cs="Times New Roman"/>
-          <w:b/>
-          <w:bCs/>
+          <w:rFonts w:asciiTheme="majorHAnsi" w:hAnsiTheme="majorHAnsi"/>
           <w:caps/>
           <w:noProof/>
+          <w:color w:val="auto"/>
           <w:szCs w:val="28"/>
+          <w:u w:val="none"/>
           <w:rtl/>
           <w:lang w:bidi="fa-IR"/>
         </w:rPr>
@@ -2523,12 +2533,12 @@
         <w:jc w:val="center"/>
         <w:rPr>
           <w:rStyle w:val="Hyperlink"/>
-          <w:rFonts w:asciiTheme="majorHAnsi" w:hAnsiTheme="majorHAnsi" w:cs="Times New Roman"/>
-          <w:b/>
-          <w:bCs/>
+          <w:rFonts w:asciiTheme="majorHAnsi" w:hAnsiTheme="majorHAnsi"/>
           <w:caps/>
           <w:noProof/>
+          <w:color w:val="auto"/>
           <w:szCs w:val="28"/>
+          <w:u w:val="none"/>
           <w:rtl/>
           <w:lang w:bidi="fa-IR"/>
         </w:rPr>
@@ -2536,34 +2546,14 @@
     </w:p>
     <w:p>
       <w:pPr>
-        <w:bidi/>
-        <w:jc w:val="center"/>
-        <w:rPr>
-          <w:rStyle w:val="Hyperlink"/>
-          <w:rFonts w:asciiTheme="majorHAnsi" w:hAnsiTheme="majorHAnsi" w:cs="Times New Roman" w:hint="cs"/>
-          <w:b/>
-          <w:bCs/>
-          <w:caps/>
-          <w:noProof/>
-          <w:szCs w:val="28"/>
-          <w:rtl/>
-          <w:lang w:bidi="fa-IR"/>
-        </w:rPr>
-      </w:pPr>
-      <w:bookmarkStart w:id="0" w:name="_GoBack"/>
-      <w:bookmarkEnd w:id="0"/>
-    </w:p>
-    <w:p>
-      <w:pPr>
         <w:pStyle w:val="Heading1"/>
         <w:bidi/>
-        <w:jc w:val="both"/>
-        <w:rPr>
-          <w:rtl/>
-          <w:lang w:bidi="fa-IR"/>
-        </w:rPr>
-      </w:pPr>
-      <w:bookmarkStart w:id="1" w:name="_Toc375849346"/>
+        <w:rPr>
+          <w:rtl/>
+          <w:lang w:bidi="fa-IR"/>
+        </w:rPr>
+      </w:pPr>
+      <w:bookmarkStart w:id="1" w:name="_Toc376193542"/>
       <w:r>
         <w:rPr>
           <w:rFonts w:hint="cs"/>
@@ -2571,27 +2561,45 @@
           <w:lang w:bidi="fa-IR"/>
         </w:rPr>
         <w:lastRenderedPageBreak/>
-        <w:t>طرح آزمون</w:t>
+        <w:t>مقدمه</w:t>
       </w:r>
       <w:bookmarkEnd w:id="1"/>
     </w:p>
     <w:p>
       <w:pPr>
-        <w:pStyle w:val="Heading2"/>
         <w:bidi/>
-        <w:rPr>
-          <w:rtl/>
-          <w:lang w:bidi="fa-IR"/>
-        </w:rPr>
-      </w:pPr>
-      <w:bookmarkStart w:id="2" w:name="_Toc375849347"/>
+        <w:jc w:val="both"/>
+        <w:rPr>
+          <w:rtl/>
+          <w:lang w:bidi="fa-IR"/>
+        </w:rPr>
+      </w:pPr>
       <w:r>
         <w:rPr>
           <w:rFonts w:hint="cs"/>
           <w:rtl/>
           <w:lang w:bidi="fa-IR"/>
         </w:rPr>
-        <w:t>مقدمه</w:t>
+        <w:t>در پروژه‌های نرم‌افزاری آزمون مناسب نقش بسیار موثری در عیب‌یابی و کارآیی سیستم و همچنین دست‌یافتن به اهداف غیرعملیاتی دارد. آزمون‌ها در دو بخش توسعه‌دهندگان و کاربران انجام خواهد گرفت. توسعه‌دهندگان انواع آزمون‌های دستی و استفاده کردن از ابزارهای آزمون را در برنامه دارند. همچنین آزمون‌های دستی توسط توسعه‌دهندگان و کاربران اجرا خواهد شد.</w:t>
+      </w:r>
+    </w:p>
+    <w:p>
+      <w:pPr>
+        <w:pStyle w:val="Heading1"/>
+        <w:bidi/>
+        <w:rPr>
+          <w:rtl/>
+          <w:lang w:bidi="fa-IR"/>
+        </w:rPr>
+      </w:pPr>
+      <w:bookmarkStart w:id="2" w:name="_Toc376193543"/>
+      <w:r>
+        <w:rPr>
+          <w:rFonts w:hint="cs"/>
+          <w:rtl/>
+          <w:lang w:bidi="fa-IR"/>
+        </w:rPr>
+        <w:t>ارتباط با سایر مستندات</w:t>
       </w:r>
       <w:bookmarkEnd w:id="2"/>
     </w:p>
@@ -2610,59 +2618,19 @@
           <w:rtl/>
           <w:lang w:bidi="fa-IR"/>
         </w:rPr>
-        <w:t>در پروژه‌های نرم‌افزاری آزمون مناسب نقش بسیار موثری در عیب‌یابی و کارآیی سیستم و همچنین دست‌یافتن به اهداف غیرعملیاتی دارد. آزمون‌ها در دو بخش توسعه‌دهندگان و کاربران انجام خواهد گرفت. توسعه‌دهندگان انواع آزمون‌های دستی و استفاده کردن از ابزارهای آزمون را در برنامه دارند. همچنین آزمون‌های دستی توسط توسعه‌دهندگان و کاربران اجرا خواهد شد.</w:t>
-      </w:r>
-    </w:p>
-    <w:p>
-      <w:pPr>
-        <w:pStyle w:val="Heading2"/>
-        <w:bidi/>
-        <w:jc w:val="both"/>
-        <w:rPr>
-          <w:rtl/>
-          <w:lang w:bidi="fa-IR"/>
-        </w:rPr>
-      </w:pPr>
-      <w:bookmarkStart w:id="3" w:name="_Toc375849348"/>
-      <w:r>
-        <w:rPr>
-          <w:rFonts w:hint="cs"/>
-          <w:rtl/>
-          <w:lang w:bidi="fa-IR"/>
-        </w:rPr>
-        <w:t>ارتباط با سایر مستندات</w:t>
-      </w:r>
-      <w:bookmarkEnd w:id="3"/>
-    </w:p>
-    <w:p>
-      <w:pPr>
-        <w:bidi/>
-        <w:jc w:val="both"/>
-        <w:rPr>
-          <w:rtl/>
-          <w:lang w:bidi="fa-IR"/>
-        </w:rPr>
-      </w:pPr>
-      <w:r>
-        <w:rPr>
-          <w:rFonts w:hint="cs"/>
-          <w:rtl/>
-          <w:lang w:bidi="fa-IR"/>
-        </w:rPr>
         <w:t>طرح آزمون مناسب در دستیابی دقیق به اهداف عملیاتی تعریف شده و همچنین نزدیک شدن به اهداف غیرعملیاتی نقش بسیار مهمی دارد. بدین منظور موارد مطرح شده در دو مستند تحلیل نیازمندی‌ها و طراحی سیستم برای آزمون مدنظر هستند و باید اهداف اولیه بررسی و تحقق آن‌ها مورد آزمون قرار گیرد.</w:t>
       </w:r>
     </w:p>
     <w:p>
       <w:pPr>
-        <w:pStyle w:val="Heading2"/>
+        <w:pStyle w:val="Heading1"/>
         <w:bidi/>
-        <w:jc w:val="both"/>
-        <w:rPr>
-          <w:rtl/>
-          <w:lang w:bidi="fa-IR"/>
-        </w:rPr>
-      </w:pPr>
-      <w:bookmarkStart w:id="4" w:name="_Toc375849349"/>
+        <w:rPr>
+          <w:rtl/>
+          <w:lang w:bidi="fa-IR"/>
+        </w:rPr>
+      </w:pPr>
+      <w:bookmarkStart w:id="3" w:name="_Toc376193544"/>
       <w:r>
         <w:rPr>
           <w:rFonts w:hint="cs"/>
@@ -2671,7 +2639,7 @@
         </w:rPr>
         <w:t>ویژگی‌های مورد آزمون</w:t>
       </w:r>
-      <w:bookmarkEnd w:id="4"/>
+      <w:bookmarkEnd w:id="3"/>
     </w:p>
     <w:p>
       <w:pPr>
@@ -3134,15 +3102,14 @@
     </w:p>
     <w:p>
       <w:pPr>
-        <w:pStyle w:val="Heading2"/>
+        <w:pStyle w:val="Heading1"/>
         <w:bidi/>
-        <w:jc w:val="both"/>
-        <w:rPr>
-          <w:rtl/>
-          <w:lang w:bidi="fa-IR"/>
-        </w:rPr>
-      </w:pPr>
-      <w:bookmarkStart w:id="5" w:name="_Toc375849350"/>
+        <w:rPr>
+          <w:rtl/>
+          <w:lang w:bidi="fa-IR"/>
+        </w:rPr>
+      </w:pPr>
+      <w:bookmarkStart w:id="4" w:name="_Toc376193545"/>
       <w:r>
         <w:rPr>
           <w:rFonts w:hint="cs"/>
@@ -3151,7 +3118,7 @@
         </w:rPr>
         <w:t>معیارهای پذیرش یا رد آزمون</w:t>
       </w:r>
-      <w:bookmarkEnd w:id="5"/>
+      <w:bookmarkEnd w:id="4"/>
     </w:p>
     <w:p>
       <w:pPr>
@@ -3385,15 +3352,14 @@
     </w:p>
     <w:p>
       <w:pPr>
-        <w:pStyle w:val="Heading2"/>
+        <w:pStyle w:val="Heading1"/>
         <w:bidi/>
-        <w:jc w:val="both"/>
-        <w:rPr>
-          <w:rtl/>
-          <w:lang w:bidi="fa-IR"/>
-        </w:rPr>
-      </w:pPr>
-      <w:bookmarkStart w:id="6" w:name="_Toc375849351"/>
+        <w:rPr>
+          <w:rtl/>
+          <w:lang w:bidi="fa-IR"/>
+        </w:rPr>
+      </w:pPr>
+      <w:bookmarkStart w:id="5" w:name="_Toc376193546"/>
       <w:r>
         <w:rPr>
           <w:rFonts w:hint="cs"/>
@@ -3402,7 +3368,7 @@
         </w:rPr>
         <w:t>رویکرد انجام آزمون</w:t>
       </w:r>
-      <w:bookmarkEnd w:id="6"/>
+      <w:bookmarkEnd w:id="5"/>
     </w:p>
     <w:p>
       <w:pPr>
@@ -3449,14 +3415,12 @@
         </w:rPr>
         <w:t xml:space="preserve">آزمون های </w:t>
       </w:r>
-      <w:proofErr w:type="spellStart"/>
       <w:r>
         <w:rPr>
           <w:lang w:bidi="fa-IR"/>
         </w:rPr>
         <w:t>InterFace</w:t>
       </w:r>
-      <w:proofErr w:type="spellEnd"/>
       <w:r>
         <w:rPr>
           <w:rtl/>
@@ -3561,7 +3525,7 @@
         </w:rPr>
         <w:lastRenderedPageBreak/>
         <w:drawing>
-          <wp:inline distT="0" distB="0" distL="0" distR="0" wp14:anchorId="6E32BEAD" wp14:editId="2BC9E1E5">
+          <wp:inline distT="0" distB="0" distL="0" distR="0" wp14:anchorId="06FBB1A4" wp14:editId="00DA963B">
             <wp:extent cx="5732145" cy="3408667"/>
             <wp:effectExtent l="0" t="0" r="1905" b="1905"/>
             <wp:docPr id="16" name="Picture 16" descr="D:\7thTerm\SoftWareEngineering\Untitled.jpg"/>
@@ -3622,15 +3586,14 @@
     </w:p>
     <w:p>
       <w:pPr>
-        <w:pStyle w:val="Heading2"/>
+        <w:pStyle w:val="Heading1"/>
         <w:bidi/>
-        <w:jc w:val="both"/>
-        <w:rPr>
-          <w:rtl/>
-          <w:lang w:bidi="fa-IR"/>
-        </w:rPr>
-      </w:pPr>
-      <w:bookmarkStart w:id="7" w:name="_Toc375849352"/>
+        <w:rPr>
+          <w:rtl/>
+          <w:lang w:bidi="fa-IR"/>
+        </w:rPr>
+      </w:pPr>
+      <w:bookmarkStart w:id="6" w:name="_Toc376193547"/>
       <w:r>
         <w:rPr>
           <w:rFonts w:hint="cs"/>
@@ -3638,50 +3601,48 @@
           <w:lang w:bidi="fa-IR"/>
         </w:rPr>
         <w:t>نیازمندی‌های آزمون (نیازمندی‌های نرم‌افزاری/ سخت‌افزاری)</w:t>
+      </w:r>
+      <w:bookmarkEnd w:id="6"/>
+    </w:p>
+    <w:p>
+      <w:pPr>
+        <w:pStyle w:val="Heading1"/>
+        <w:bidi/>
+        <w:rPr>
+          <w:rtl/>
+          <w:lang w:bidi="fa-IR"/>
+        </w:rPr>
+      </w:pPr>
+      <w:bookmarkStart w:id="7" w:name="_Toc376193548"/>
+      <w:r>
+        <w:rPr>
+          <w:rFonts w:hint="cs"/>
+          <w:rtl/>
+          <w:lang w:bidi="fa-IR"/>
+        </w:rPr>
+        <w:t>موارد مورد نظر در آزمون</w:t>
       </w:r>
       <w:bookmarkEnd w:id="7"/>
     </w:p>
     <w:p>
       <w:pPr>
-        <w:pStyle w:val="Heading2"/>
+        <w:pStyle w:val="Heading1"/>
         <w:bidi/>
-        <w:jc w:val="both"/>
-        <w:rPr>
-          <w:rtl/>
-          <w:lang w:bidi="fa-IR"/>
-        </w:rPr>
-      </w:pPr>
-      <w:bookmarkStart w:id="8" w:name="_Toc375849353"/>
+        <w:rPr>
+          <w:rtl/>
+          <w:lang w:bidi="fa-IR"/>
+        </w:rPr>
+      </w:pPr>
+      <w:bookmarkStart w:id="8" w:name="_Toc376193549"/>
       <w:r>
         <w:rPr>
           <w:rFonts w:hint="cs"/>
           <w:rtl/>
           <w:lang w:bidi="fa-IR"/>
         </w:rPr>
-        <w:t>موارد مورد نظر در آزمون</w:t>
+        <w:t>برنامه‌ریزی آزمون</w:t>
       </w:r>
       <w:bookmarkEnd w:id="8"/>
-    </w:p>
-    <w:p>
-      <w:pPr>
-        <w:pStyle w:val="Heading2"/>
-        <w:bidi/>
-        <w:jc w:val="both"/>
-        <w:rPr>
-          <w:rtl/>
-          <w:lang w:bidi="fa-IR"/>
-        </w:rPr>
-      </w:pPr>
-      <w:bookmarkStart w:id="9" w:name="_Toc375849354"/>
-      <w:r>
-        <w:rPr>
-          <w:rFonts w:hint="cs"/>
-          <w:rtl/>
-          <w:lang w:bidi="fa-IR"/>
-        </w:rPr>
-        <w:t>برنامه‌ریزی آزمون</w:t>
-      </w:r>
-      <w:bookmarkEnd w:id="9"/>
     </w:p>
     <w:sectPr>
       <w:headerReference w:type="default" r:id="rId11"/>
@@ -3728,6 +3689,9 @@
 <w:ftr xmlns:wpc="http://schemas.microsoft.com/office/word/2010/wordprocessingCanvas" xmlns:mc="http://schemas.openxmlformats.org/markup-compatibility/2006" xmlns:o="urn:schemas-microsoft-com:office:office" xmlns:r="http://schemas.openxmlformats.org/officeDocument/2006/relationships" xmlns:m="http://schemas.openxmlformats.org/officeDocument/2006/math" xmlns:v="urn:schemas-microsoft-com:vml" xmlns:wp14="http://schemas.microsoft.com/office/word/2010/wordprocessingDrawing" xmlns:wp="http://schemas.openxmlformats.org/drawingml/2006/wordprocessingDrawing" xmlns:w10="urn:schemas-microsoft-com:office:word" xmlns:w="http://schemas.openxmlformats.org/wordprocessingml/2006/main" xmlns:w14="http://schemas.microsoft.com/office/word/2010/wordml" xmlns:w15="http://schemas.microsoft.com/office/word/2012/wordml" xmlns:wpg="http://schemas.microsoft.com/office/word/2010/wordprocessingGroup" xmlns:wpi="http://schemas.microsoft.com/office/word/2010/wordprocessingInk" xmlns:wne="http://schemas.microsoft.com/office/word/2006/wordml" xmlns:wps="http://schemas.microsoft.com/office/word/2010/wordprocessingShape" mc:Ignorable="w14 w15 wp14">
   <w:sdt>
     <w:sdtPr>
+      <w:rPr>
+        <w:rtl/>
+      </w:rPr>
       <w:id w:val="-1577359141"/>
       <w:docPartObj>
         <w:docPartGallery w:val="Page Numbers (Bottom of Page)"/>
@@ -3743,6 +3707,8 @@
       <w:p>
         <w:pPr>
           <w:pStyle w:val="Footer"/>
+          <w:bidi/>
+          <w:jc w:val="right"/>
         </w:pPr>
         <w:r>
           <w:fldChar w:fldCharType="begin"/>
@@ -3756,8 +3722,9 @@
         <w:r>
           <w:rPr>
             <w:noProof/>
+            <w:rtl/>
           </w:rPr>
-          <w:t>3</w:t>
+          <w:t>2</w:t>
         </w:r>
         <w:r>
           <w:rPr>
@@ -10802,7 +10769,7 @@
 </file>
 
 <file path=customXml/itemProps1.xml><?xml version="1.0" encoding="utf-8"?>
-<ds:datastoreItem xmlns:ds="http://schemas.openxmlformats.org/officeDocument/2006/customXml" ds:itemID="{0C0DA2B2-F8F7-42B5-887E-90FEDA517581}">
+<ds:datastoreItem xmlns:ds="http://schemas.openxmlformats.org/officeDocument/2006/customXml" ds:itemID="{C66EA151-0483-4B73-A6DB-F5D2E3D34E29}">
   <ds:schemaRefs>
     <ds:schemaRef ds:uri="http://schemas.openxmlformats.org/officeDocument/2006/bibliography"/>
   </ds:schemaRefs>

</xml_diff>